<commit_message>
fix(file): change file name
</commit_message>
<xml_diff>
--- a/reference_resouces/Seahorse_chess.docx
+++ b/reference_resouces/Seahorse_chess.docx
@@ -6,22 +6,53 @@
       <w:pPr>
         <w:jc w:val="center"/>
         <w:rPr>
-          <w:sz w:val="60"/>
-          <w:szCs w:val="60"/>
-        </w:rPr>
-      </w:pPr>
-      <w:r>
-        <w:rPr>
           <w:b/>
           <w:bCs/>
           <w:sz w:val="60"/>
           <w:szCs w:val="60"/>
-        </w:rPr>
-        <w:t>Cờ cá ngựa múp rụp</w:t>
-      </w:r>
-    </w:p>
-    <w:p>
-      <w:r>
+          <w:lang w:val="vi-VN"/>
+        </w:rPr>
+      </w:pPr>
+      <w:r>
+        <w:rPr>
+          <w:b/>
+          <w:bCs/>
+          <w:sz w:val="60"/>
+          <w:szCs w:val="60"/>
+        </w:rPr>
+        <w:t>Cờ cá ngựa</w:t>
+      </w:r>
+    </w:p>
+    <w:p>
+      <w:pPr>
+        <w:jc w:val="center"/>
+        <w:rPr>
+          <w:sz w:val="60"/>
+          <w:szCs w:val="60"/>
+          <w:lang w:val="vi-VN"/>
+        </w:rPr>
+      </w:pPr>
+      <w:r>
+        <w:rPr>
+          <w:b/>
+          <w:bCs/>
+          <w:sz w:val="60"/>
+          <w:szCs w:val="60"/>
+          <w:lang w:val="vi-VN"/>
+        </w:rPr>
+        <w:t>Đợt 1: (1/2025)</w:t>
+      </w:r>
+    </w:p>
+    <w:p>
+      <w:pPr>
+        <w:rPr>
+          <w:lang w:val="vi-VN"/>
+        </w:rPr>
+      </w:pPr>
+      <w:r>
+        <w:rPr>
+          <w:lang w:val="vi-VN"/>
+        </w:rPr>
         <w:t>Vì cô yêu cầu tất cả cùng hiểu nên đây sẽ là nơi anh em chia sẻ kiến thức của mình lên nhé, đồng thời cũng là cái sườn để anh em mình dựa vào để làm (nhớ ghi tên phần của mình vào để ai không hiểu thì biết đường hỏi người đó).</w:t>
       </w:r>
     </w:p>
@@ -422,7 +453,6 @@
           <w:bCs/>
           <w:lang w:val="fr-FR"/>
         </w:rPr>
-        <w:lastRenderedPageBreak/>
         <w:t>Logic game và giao diện người chơi (UI &amp; Logic)</w:t>
       </w:r>
     </w:p>
@@ -496,7 +526,7 @@
         <w:rPr>
           <w:lang w:val="fr-FR"/>
         </w:rPr>
-        <w:t>ơi : Lượt hiện tại, điểm số, kỹ năng (nó khá hay) =)))</w:t>
+        <w:t xml:space="preserve">ơi : Lượt hiện tại, điểm số, kỹ năng (nó khá hay) </w:t>
       </w:r>
     </w:p>
     <w:p>
@@ -544,21 +574,7 @@
         <w:rPr>
           <w:lang w:val="fr-FR"/>
         </w:rPr>
-        <w:t>Màu sắc ở đây là gì ? (</w:t>
-      </w:r>
-      <w:proofErr w:type="gramStart"/>
-      <w:r>
-        <w:rPr>
-          <w:lang w:val="fr-FR"/>
-        </w:rPr>
-        <w:t>có</w:t>
-      </w:r>
-      <w:proofErr w:type="gramEnd"/>
-      <w:r>
-        <w:rPr>
-          <w:lang w:val="fr-FR"/>
-        </w:rPr>
-        <w:t xml:space="preserve"> thể góp ý thêm)</w:t>
+        <w:t>Màu sắc ở đây là gì ? (có thể góp ý thêm)</w:t>
       </w:r>
     </w:p>
     <w:p>
@@ -1686,6 +1702,7 @@
                 <w:bCs/>
                 <w:lang w:val="fr-FR"/>
               </w:rPr>
+              <w:lastRenderedPageBreak/>
               <w:t>14</w:t>
             </w:r>
           </w:p>
@@ -1826,7 +1843,6 @@
                 <w:bCs/>
                 <w:lang w:val="fr-FR"/>
               </w:rPr>
-              <w:lastRenderedPageBreak/>
               <w:t>16</w:t>
             </w:r>
           </w:p>
@@ -3592,7 +3608,6 @@
           <w:bCs/>
           <w:lang w:val="fr-FR"/>
         </w:rPr>
-        <w:lastRenderedPageBreak/>
         <w:t>Các sơ đồ cần xây dựng</w:t>
       </w:r>
     </w:p>
@@ -3716,11 +3731,12 @@
     <w:p>
       <w:pPr>
         <w:rPr>
-          <w:lang w:val="fr-FR"/>
-        </w:rPr>
-      </w:pPr>
-      <w:r>
-        <w:rPr>
+          <w:lang w:val="vi-VN"/>
+        </w:rPr>
+      </w:pPr>
+      <w:r>
+        <w:rPr>
+          <w:noProof/>
           <w:lang w:val="fr-FR"/>
         </w:rPr>
         <w:lastRenderedPageBreak/>
@@ -3761,6 +3777,1415 @@
         </w:drawing>
       </w:r>
     </w:p>
+    <w:p>
+      <w:pPr>
+        <w:rPr>
+          <w:lang w:val="vi-VN"/>
+        </w:rPr>
+      </w:pPr>
+    </w:p>
+    <w:p>
+      <w:pPr>
+        <w:rPr>
+          <w:lang w:val="vi-VN"/>
+        </w:rPr>
+      </w:pPr>
+    </w:p>
+    <w:p>
+      <w:pPr>
+        <w:pStyle w:val="ListParagraph"/>
+        <w:ind w:left="1080"/>
+        <w:jc w:val="center"/>
+        <w:rPr>
+          <w:sz w:val="60"/>
+          <w:szCs w:val="60"/>
+          <w:lang w:val="vi-VN"/>
+        </w:rPr>
+      </w:pPr>
+      <w:r>
+        <w:rPr>
+          <w:sz w:val="60"/>
+          <w:szCs w:val="60"/>
+          <w:lang w:val="vi-VN"/>
+        </w:rPr>
+        <w:t>Đợt 2: (2/2025)</w:t>
+      </w:r>
+    </w:p>
+    <w:p>
+      <w:pPr>
+        <w:pStyle w:val="ListParagraph"/>
+        <w:numPr>
+          <w:ilvl w:val="0"/>
+          <w:numId w:val="3"/>
+        </w:numPr>
+        <w:rPr>
+          <w:b/>
+          <w:bCs/>
+          <w:lang w:val="vi-VN"/>
+        </w:rPr>
+      </w:pPr>
+      <w:r>
+        <w:rPr>
+          <w:b/>
+          <w:bCs/>
+          <w:lang w:val="vi-VN"/>
+        </w:rPr>
+        <w:t>Luật chơi và điều kiện thắng (</w:t>
+      </w:r>
+      <w:r>
+        <w:rPr>
+          <w:b/>
+          <w:bCs/>
+          <w:lang w:val="vi-VN"/>
+        </w:rPr>
+        <w:t>T</w:t>
+      </w:r>
+      <w:r>
+        <w:rPr>
+          <w:b/>
+          <w:bCs/>
+          <w:lang w:val="vi-VN"/>
+        </w:rPr>
+        <w:t xml:space="preserve">ùng với </w:t>
+      </w:r>
+      <w:r>
+        <w:rPr>
+          <w:b/>
+          <w:bCs/>
+          <w:lang w:val="vi-VN"/>
+        </w:rPr>
+        <w:t>T</w:t>
+      </w:r>
+      <w:r>
+        <w:rPr>
+          <w:b/>
+          <w:bCs/>
+          <w:lang w:val="vi-VN"/>
+        </w:rPr>
+        <w:t>uấn đang làm rồi thì hoàn thiện nhé)</w:t>
+      </w:r>
+    </w:p>
+    <w:p>
+      <w:pPr>
+        <w:pStyle w:val="ListParagraph"/>
+        <w:numPr>
+          <w:ilvl w:val="1"/>
+          <w:numId w:val="3"/>
+        </w:numPr>
+        <w:rPr>
+          <w:lang w:val="vi-VN"/>
+        </w:rPr>
+      </w:pPr>
+      <w:r>
+        <w:rPr>
+          <w:lang w:val="vi-VN"/>
+        </w:rPr>
+        <w:t>Công việc</w:t>
+      </w:r>
+    </w:p>
+    <w:p>
+      <w:pPr>
+        <w:pStyle w:val="ListParagraph"/>
+        <w:numPr>
+          <w:ilvl w:val="2"/>
+          <w:numId w:val="3"/>
+        </w:numPr>
+        <w:rPr>
+          <w:lang w:val="vi-VN"/>
+        </w:rPr>
+      </w:pPr>
+      <w:r>
+        <w:rPr>
+          <w:lang w:val="vi-VN"/>
+        </w:rPr>
+        <w:t>Xác định khi nào một người chơi thắng (tất cả quân cờ về đích – tức là 4 vị trí cuối cùng của mảng = true -&gt; win).</w:t>
+      </w:r>
+    </w:p>
+    <w:p>
+      <w:pPr>
+        <w:pStyle w:val="ListParagraph"/>
+        <w:numPr>
+          <w:ilvl w:val="2"/>
+          <w:numId w:val="3"/>
+        </w:numPr>
+        <w:rPr>
+          <w:lang w:val="vi-VN"/>
+        </w:rPr>
+      </w:pPr>
+      <w:r>
+        <w:rPr>
+          <w:lang w:val="vi-VN"/>
+        </w:rPr>
+        <w:t>Xử lý 1 số trường hợp khác</w:t>
+      </w:r>
+    </w:p>
+    <w:p>
+      <w:pPr>
+        <w:pStyle w:val="ListParagraph"/>
+        <w:numPr>
+          <w:ilvl w:val="3"/>
+          <w:numId w:val="3"/>
+        </w:numPr>
+        <w:rPr>
+          <w:lang w:val="vi-VN"/>
+        </w:rPr>
+      </w:pPr>
+      <w:r>
+        <w:rPr>
+          <w:lang w:val="vi-VN"/>
+        </w:rPr>
+        <w:t>Đi đúng số để lên điểm đích (tránh đi thêm vòng nữa)</w:t>
+      </w:r>
+    </w:p>
+    <w:p>
+      <w:pPr>
+        <w:pStyle w:val="ListParagraph"/>
+        <w:numPr>
+          <w:ilvl w:val="3"/>
+          <w:numId w:val="3"/>
+        </w:numPr>
+        <w:rPr>
+          <w:lang w:val="vi-VN"/>
+        </w:rPr>
+      </w:pPr>
+      <w:r>
+        <w:rPr>
+          <w:lang w:val="vi-VN"/>
+        </w:rPr>
+        <w:t>Đổ 6 sẽ có 2 options là đi quân hoặc xuất quân</w:t>
+      </w:r>
+    </w:p>
+    <w:p>
+      <w:pPr>
+        <w:pStyle w:val="ListParagraph"/>
+        <w:numPr>
+          <w:ilvl w:val="3"/>
+          <w:numId w:val="3"/>
+        </w:numPr>
+        <w:rPr>
+          <w:lang w:val="vi-VN"/>
+        </w:rPr>
+      </w:pPr>
+      <w:r>
+        <w:rPr>
+          <w:lang w:val="vi-VN"/>
+        </w:rPr>
+        <w:t xml:space="preserve">Ăn quân </w:t>
+      </w:r>
+    </w:p>
+    <w:p>
+      <w:pPr>
+        <w:pStyle w:val="ListParagraph"/>
+        <w:numPr>
+          <w:ilvl w:val="1"/>
+          <w:numId w:val="3"/>
+        </w:numPr>
+        <w:rPr>
+          <w:lang w:val="vi-VN"/>
+        </w:rPr>
+      </w:pPr>
+      <w:r>
+        <w:rPr>
+          <w:lang w:val="vi-VN"/>
+        </w:rPr>
+        <w:t>Triển khai</w:t>
+      </w:r>
+    </w:p>
+    <w:p>
+      <w:pPr>
+        <w:pStyle w:val="ListParagraph"/>
+        <w:numPr>
+          <w:ilvl w:val="2"/>
+          <w:numId w:val="3"/>
+        </w:numPr>
+        <w:rPr>
+          <w:lang w:val="vi-VN"/>
+        </w:rPr>
+      </w:pPr>
+      <w:r>
+        <w:rPr>
+          <w:lang w:val="vi-VN"/>
+        </w:rPr>
+        <w:t>Kiểm tra sau mỗi lần di chuyển xem có ai thắng không (tôi nghĩ nên để if này chạy từ đầu luôn để tránh bị khó khăn)</w:t>
+      </w:r>
+    </w:p>
+    <w:p>
+      <w:pPr>
+        <w:rPr>
+          <w:lang w:val="vi-VN"/>
+        </w:rPr>
+      </w:pPr>
+    </w:p>
+    <w:p>
+      <w:pPr>
+        <w:pStyle w:val="ListParagraph"/>
+        <w:numPr>
+          <w:ilvl w:val="0"/>
+          <w:numId w:val="3"/>
+        </w:numPr>
+        <w:rPr>
+          <w:b/>
+          <w:bCs/>
+          <w:lang w:val="vi-VN"/>
+        </w:rPr>
+      </w:pPr>
+      <w:r>
+        <w:rPr>
+          <w:b/>
+          <w:bCs/>
+          <w:lang w:val="vi-VN"/>
+        </w:rPr>
+        <w:t>Xử lý lượt chơi và vòng lặp game</w:t>
+      </w:r>
+      <w:r>
+        <w:rPr>
+          <w:b/>
+          <w:bCs/>
+          <w:lang w:val="vi-VN"/>
+        </w:rPr>
+        <w:t xml:space="preserve"> (Vì tuấn đang làm logicgame rồi nên phần này nhận luôn cho tiện nhé)</w:t>
+      </w:r>
+    </w:p>
+    <w:p>
+      <w:pPr>
+        <w:pStyle w:val="ListParagraph"/>
+        <w:numPr>
+          <w:ilvl w:val="1"/>
+          <w:numId w:val="3"/>
+        </w:numPr>
+        <w:rPr>
+          <w:lang w:val="vi-VN"/>
+        </w:rPr>
+      </w:pPr>
+      <w:r>
+        <w:rPr>
+          <w:lang w:val="vi-VN"/>
+        </w:rPr>
+        <w:t>Công việc:</w:t>
+      </w:r>
+    </w:p>
+    <w:p>
+      <w:pPr>
+        <w:pStyle w:val="ListParagraph"/>
+        <w:numPr>
+          <w:ilvl w:val="2"/>
+          <w:numId w:val="3"/>
+        </w:numPr>
+        <w:rPr>
+          <w:lang w:val="vi-VN"/>
+        </w:rPr>
+      </w:pPr>
+      <w:r>
+        <w:rPr>
+          <w:lang w:val="vi-VN"/>
+        </w:rPr>
+        <w:t>Xác định người chơi hiện tại</w:t>
+      </w:r>
+    </w:p>
+    <w:p>
+      <w:pPr>
+        <w:pStyle w:val="ListParagraph"/>
+        <w:numPr>
+          <w:ilvl w:val="2"/>
+          <w:numId w:val="3"/>
+        </w:numPr>
+        <w:rPr>
+          <w:lang w:val="vi-VN"/>
+        </w:rPr>
+      </w:pPr>
+      <w:r>
+        <w:rPr>
+          <w:lang w:val="vi-VN"/>
+        </w:rPr>
+        <w:t>Sau khi move -&gt; chuyển lượt cho người kế tiếp</w:t>
+      </w:r>
+    </w:p>
+    <w:p>
+      <w:pPr>
+        <w:pStyle w:val="ListParagraph"/>
+        <w:numPr>
+          <w:ilvl w:val="2"/>
+          <w:numId w:val="3"/>
+        </w:numPr>
+        <w:rPr>
+          <w:lang w:val="vi-VN"/>
+        </w:rPr>
+      </w:pPr>
+      <w:r>
+        <w:rPr>
+          <w:lang w:val="vi-VN"/>
+        </w:rPr>
+        <w:t>Khi xúc xắc ra 6, người chơi hiện tại có thể tiếp tục đi tiếp one more</w:t>
+      </w:r>
+    </w:p>
+    <w:p>
+      <w:pPr>
+        <w:pStyle w:val="ListParagraph"/>
+        <w:numPr>
+          <w:ilvl w:val="1"/>
+          <w:numId w:val="3"/>
+        </w:numPr>
+        <w:rPr>
+          <w:lang w:val="vi-VN"/>
+        </w:rPr>
+      </w:pPr>
+      <w:r>
+        <w:rPr>
+          <w:lang w:val="vi-VN"/>
+        </w:rPr>
+        <w:t>Triển khai</w:t>
+      </w:r>
+    </w:p>
+    <w:p>
+      <w:pPr>
+        <w:pStyle w:val="ListParagraph"/>
+        <w:numPr>
+          <w:ilvl w:val="2"/>
+          <w:numId w:val="3"/>
+        </w:numPr>
+        <w:rPr>
+          <w:lang w:val="vi-VN"/>
+        </w:rPr>
+      </w:pPr>
+      <w:r>
+        <w:rPr>
+          <w:lang w:val="vi-VN"/>
+        </w:rPr>
+        <w:t>Viết class TurnManager để quản lý lượt chơi.</w:t>
+      </w:r>
+    </w:p>
+    <w:p>
+      <w:pPr>
+        <w:pStyle w:val="ListParagraph"/>
+        <w:numPr>
+          <w:ilvl w:val="2"/>
+          <w:numId w:val="3"/>
+        </w:numPr>
+        <w:rPr>
+          <w:lang w:val="vi-VN"/>
+        </w:rPr>
+      </w:pPr>
+      <w:r>
+        <w:rPr>
+          <w:lang w:val="vi-VN"/>
+        </w:rPr>
+        <w:t>Cập nhật giao diện để hiển thị người chơi hiện tại (Có nên quay bàn cờ sau mỗi lượt chơi hay không ?)</w:t>
+      </w:r>
+    </w:p>
+    <w:p>
+      <w:pPr>
+        <w:pStyle w:val="ListParagraph"/>
+        <w:numPr>
+          <w:ilvl w:val="0"/>
+          <w:numId w:val="3"/>
+        </w:numPr>
+        <w:rPr>
+          <w:b/>
+          <w:bCs/>
+          <w:lang w:val="vi-VN"/>
+        </w:rPr>
+      </w:pPr>
+      <w:r>
+        <w:rPr>
+          <w:b/>
+          <w:bCs/>
+          <w:lang w:val="vi-VN"/>
+        </w:rPr>
+        <w:t>Tương tác giữa các quân cờ</w:t>
+      </w:r>
+      <w:r>
+        <w:rPr>
+          <w:b/>
+          <w:bCs/>
+          <w:lang w:val="vi-VN"/>
+        </w:rPr>
+        <w:t xml:space="preserve"> (TÙNG BẠN)</w:t>
+      </w:r>
+    </w:p>
+    <w:p>
+      <w:pPr>
+        <w:pStyle w:val="ListParagraph"/>
+        <w:numPr>
+          <w:ilvl w:val="1"/>
+          <w:numId w:val="3"/>
+        </w:numPr>
+        <w:rPr>
+          <w:lang w:val="vi-VN"/>
+        </w:rPr>
+      </w:pPr>
+      <w:r>
+        <w:rPr>
+          <w:lang w:val="vi-VN"/>
+        </w:rPr>
+        <w:t>Công việc:</w:t>
+      </w:r>
+    </w:p>
+    <w:p>
+      <w:pPr>
+        <w:pStyle w:val="ListParagraph"/>
+        <w:numPr>
+          <w:ilvl w:val="2"/>
+          <w:numId w:val="3"/>
+        </w:numPr>
+        <w:rPr>
+          <w:lang w:val="vi-VN"/>
+        </w:rPr>
+      </w:pPr>
+      <w:r>
+        <w:rPr>
+          <w:lang w:val="vi-VN"/>
+        </w:rPr>
+        <w:t xml:space="preserve">Nếu quân cờ </w:t>
+      </w:r>
+      <w:r>
+        <w:rPr>
+          <w:lang w:val="vi-VN"/>
+        </w:rPr>
+        <w:t>của “mình” đến vị trí của đối thủ -&gt; kiểm tra điều kiện ăn ? ăn : không ăn được (vì có trường hợp quân đối thủ đang ở điểm xuất phát)</w:t>
+      </w:r>
+    </w:p>
+    <w:p>
+      <w:pPr>
+        <w:pStyle w:val="ListParagraph"/>
+        <w:numPr>
+          <w:ilvl w:val="2"/>
+          <w:numId w:val="3"/>
+        </w:numPr>
+        <w:rPr>
+          <w:lang w:val="vi-VN"/>
+        </w:rPr>
+      </w:pPr>
+      <w:r>
+        <w:rPr>
+          <w:lang w:val="vi-VN"/>
+        </w:rPr>
+        <w:t>…… (tính năng, có thể thêm ý tưởng)</w:t>
+      </w:r>
+    </w:p>
+    <w:p>
+      <w:pPr>
+        <w:pStyle w:val="ListParagraph"/>
+        <w:numPr>
+          <w:ilvl w:val="1"/>
+          <w:numId w:val="3"/>
+        </w:numPr>
+        <w:rPr>
+          <w:lang w:val="vi-VN"/>
+        </w:rPr>
+      </w:pPr>
+      <w:r>
+        <w:rPr>
+          <w:lang w:val="vi-VN"/>
+        </w:rPr>
+        <w:t>Triển khai:</w:t>
+      </w:r>
+    </w:p>
+    <w:p>
+      <w:pPr>
+        <w:pStyle w:val="ListParagraph"/>
+        <w:numPr>
+          <w:ilvl w:val="2"/>
+          <w:numId w:val="3"/>
+        </w:numPr>
+        <w:rPr>
+          <w:lang w:val="vi-VN"/>
+        </w:rPr>
+      </w:pPr>
+      <w:r>
+        <w:rPr>
+          <w:lang w:val="vi-VN"/>
+        </w:rPr>
+        <w:t>Kiểm tra danh sách các quân cờ sau mỗi lần di chuyển (check win, check ăn quân, sau này có thể check kĩ năng nữa,…)</w:t>
+      </w:r>
+    </w:p>
+    <w:p>
+      <w:pPr>
+        <w:pStyle w:val="ListParagraph"/>
+        <w:numPr>
+          <w:ilvl w:val="0"/>
+          <w:numId w:val="3"/>
+        </w:numPr>
+        <w:rPr>
+          <w:b/>
+          <w:bCs/>
+          <w:lang w:val="vi-VN"/>
+        </w:rPr>
+      </w:pPr>
+      <w:r>
+        <w:rPr>
+          <w:b/>
+          <w:bCs/>
+          <w:lang w:val="vi-VN"/>
+        </w:rPr>
+        <w:t>Cải thiện giao diện</w:t>
+      </w:r>
+      <w:r>
+        <w:rPr>
+          <w:b/>
+          <w:bCs/>
+          <w:lang w:val="vi-VN"/>
+        </w:rPr>
+        <w:t xml:space="preserve"> (Hải Đức)</w:t>
+      </w:r>
+    </w:p>
+    <w:p>
+      <w:pPr>
+        <w:pStyle w:val="ListParagraph"/>
+        <w:numPr>
+          <w:ilvl w:val="1"/>
+          <w:numId w:val="3"/>
+        </w:numPr>
+        <w:rPr>
+          <w:lang w:val="vi-VN"/>
+        </w:rPr>
+      </w:pPr>
+      <w:r>
+        <w:rPr>
+          <w:lang w:val="vi-VN"/>
+        </w:rPr>
+        <w:t>Công việc:</w:t>
+      </w:r>
+    </w:p>
+    <w:p>
+      <w:pPr>
+        <w:pStyle w:val="ListParagraph"/>
+        <w:numPr>
+          <w:ilvl w:val="2"/>
+          <w:numId w:val="3"/>
+        </w:numPr>
+        <w:rPr>
+          <w:lang w:val="vi-VN"/>
+        </w:rPr>
+      </w:pPr>
+      <w:r>
+        <w:rPr>
+          <w:lang w:val="vi-VN"/>
+        </w:rPr>
+        <w:t>Hiển thị lượt chơi hiện tại</w:t>
+      </w:r>
+    </w:p>
+    <w:p>
+      <w:pPr>
+        <w:pStyle w:val="ListParagraph"/>
+        <w:numPr>
+          <w:ilvl w:val="2"/>
+          <w:numId w:val="3"/>
+        </w:numPr>
+        <w:rPr>
+          <w:lang w:val="vi-VN"/>
+        </w:rPr>
+      </w:pPr>
+      <w:r>
+        <w:rPr>
+          <w:lang w:val="vi-VN"/>
+        </w:rPr>
+        <w:t>Làm animation cho quân cờ di chuyển</w:t>
+      </w:r>
+    </w:p>
+    <w:p>
+      <w:pPr>
+        <w:pStyle w:val="ListParagraph"/>
+        <w:numPr>
+          <w:ilvl w:val="2"/>
+          <w:numId w:val="3"/>
+        </w:numPr>
+        <w:rPr>
+          <w:lang w:val="vi-VN"/>
+        </w:rPr>
+      </w:pPr>
+      <w:r>
+        <w:rPr>
+          <w:lang w:val="vi-VN"/>
+        </w:rPr>
+        <w:t>Thêm hiệu ứng xúc xắc (xúc lên trời rồi rơi xuống)</w:t>
+      </w:r>
+    </w:p>
+    <w:p>
+      <w:pPr>
+        <w:pStyle w:val="ListParagraph"/>
+        <w:numPr>
+          <w:ilvl w:val="2"/>
+          <w:numId w:val="3"/>
+        </w:numPr>
+        <w:rPr>
+          <w:lang w:val="vi-VN"/>
+        </w:rPr>
+      </w:pPr>
+      <w:r>
+        <w:rPr>
+          <w:lang w:val="vi-VN"/>
+        </w:rPr>
+        <w:t>Tô sáng các quân cờ có thể di chuyển (</w:t>
+      </w:r>
+      <w:r>
+        <w:rPr>
+          <w:b/>
+          <w:bCs/>
+          <w:lang w:val="vi-VN"/>
+        </w:rPr>
+        <w:t>như Tùng nói thì dùng mũi tên tam giác ở trên đầu cũng được nhưng mà tôi thấy không nổi bật, sợ người chơi khó nhìn</w:t>
+      </w:r>
+      <w:r>
+        <w:rPr>
+          <w:lang w:val="vi-VN"/>
+        </w:rPr>
+        <w:t>)</w:t>
+      </w:r>
+    </w:p>
+    <w:p>
+      <w:pPr>
+        <w:pStyle w:val="ListParagraph"/>
+        <w:numPr>
+          <w:ilvl w:val="1"/>
+          <w:numId w:val="3"/>
+        </w:numPr>
+        <w:rPr>
+          <w:lang w:val="vi-VN"/>
+        </w:rPr>
+      </w:pPr>
+      <w:r>
+        <w:rPr>
+          <w:lang w:val="vi-VN"/>
+        </w:rPr>
+        <w:t>Triển khai:</w:t>
+      </w:r>
+    </w:p>
+    <w:p>
+      <w:pPr>
+        <w:pStyle w:val="ListParagraph"/>
+        <w:numPr>
+          <w:ilvl w:val="2"/>
+          <w:numId w:val="3"/>
+        </w:numPr>
+        <w:rPr>
+          <w:lang w:val="vi-VN"/>
+        </w:rPr>
+      </w:pPr>
+      <w:r>
+        <w:rPr>
+          <w:lang w:val="vi-VN"/>
+        </w:rPr>
+        <w:t>Thêm hiệu ứng di chuyển bằng timer hoặc Thread.sleep().</w:t>
+      </w:r>
+    </w:p>
+    <w:p>
+      <w:pPr>
+        <w:pStyle w:val="ListParagraph"/>
+        <w:numPr>
+          <w:ilvl w:val="0"/>
+          <w:numId w:val="3"/>
+        </w:numPr>
+        <w:rPr>
+          <w:b/>
+          <w:bCs/>
+          <w:lang w:val="vi-VN"/>
+        </w:rPr>
+      </w:pPr>
+      <w:r>
+        <w:rPr>
+          <w:b/>
+          <w:bCs/>
+          <w:lang w:val="vi-VN"/>
+        </w:rPr>
+        <w:t>Âm thanh và hiệu ứng</w:t>
+      </w:r>
+      <w:r>
+        <w:rPr>
+          <w:b/>
+          <w:bCs/>
+          <w:lang w:val="vi-VN"/>
+        </w:rPr>
+        <w:t xml:space="preserve"> (Nguyễn Văn Tú – đi tìm âm thanh và cách triển khai nó)</w:t>
+      </w:r>
+    </w:p>
+    <w:p>
+      <w:pPr>
+        <w:pStyle w:val="ListParagraph"/>
+        <w:numPr>
+          <w:ilvl w:val="1"/>
+          <w:numId w:val="3"/>
+        </w:numPr>
+        <w:rPr>
+          <w:lang w:val="vi-VN"/>
+        </w:rPr>
+      </w:pPr>
+      <w:r>
+        <w:rPr>
+          <w:lang w:val="vi-VN"/>
+        </w:rPr>
+        <w:t>Công việc:</w:t>
+      </w:r>
+    </w:p>
+    <w:p>
+      <w:pPr>
+        <w:pStyle w:val="ListParagraph"/>
+        <w:numPr>
+          <w:ilvl w:val="2"/>
+          <w:numId w:val="3"/>
+        </w:numPr>
+        <w:rPr>
+          <w:lang w:val="vi-VN"/>
+        </w:rPr>
+      </w:pPr>
+      <w:r>
+        <w:rPr>
+          <w:lang w:val="vi-VN"/>
+        </w:rPr>
+        <w:t>Âm thanh khi lắc xúc xắc</w:t>
+      </w:r>
+    </w:p>
+    <w:p>
+      <w:pPr>
+        <w:pStyle w:val="ListParagraph"/>
+        <w:numPr>
+          <w:ilvl w:val="2"/>
+          <w:numId w:val="3"/>
+        </w:numPr>
+        <w:rPr>
+          <w:lang w:val="vi-VN"/>
+        </w:rPr>
+      </w:pPr>
+      <w:r>
+        <w:rPr>
+          <w:lang w:val="vi-VN"/>
+        </w:rPr>
+        <w:t>Âm thanh khi quân cờ di chuyển</w:t>
+      </w:r>
+    </w:p>
+    <w:p>
+      <w:pPr>
+        <w:pStyle w:val="ListParagraph"/>
+        <w:numPr>
+          <w:ilvl w:val="2"/>
+          <w:numId w:val="3"/>
+        </w:numPr>
+        <w:rPr>
+          <w:lang w:val="vi-VN"/>
+        </w:rPr>
+      </w:pPr>
+      <w:r>
+        <w:rPr>
+          <w:lang w:val="vi-VN"/>
+        </w:rPr>
+        <w:t>Hiệu ứng khi ăn quân đối thủ</w:t>
+      </w:r>
+    </w:p>
+    <w:p>
+      <w:pPr>
+        <w:pStyle w:val="ListParagraph"/>
+        <w:numPr>
+          <w:ilvl w:val="1"/>
+          <w:numId w:val="3"/>
+        </w:numPr>
+        <w:rPr>
+          <w:lang w:val="vi-VN"/>
+        </w:rPr>
+      </w:pPr>
+      <w:r>
+        <w:rPr>
+          <w:lang w:val="vi-VN"/>
+        </w:rPr>
+        <w:lastRenderedPageBreak/>
+        <w:t>Triển khai</w:t>
+      </w:r>
+    </w:p>
+    <w:p>
+      <w:pPr>
+        <w:pStyle w:val="ListParagraph"/>
+        <w:numPr>
+          <w:ilvl w:val="2"/>
+          <w:numId w:val="3"/>
+        </w:numPr>
+        <w:rPr>
+          <w:lang w:val="vi-VN"/>
+        </w:rPr>
+      </w:pPr>
+      <w:r>
+        <w:rPr>
+          <w:lang w:val="vi-VN"/>
+        </w:rPr>
+        <w:t>Sử dụng javax.sound.sampled.Clip để phát âm thanh</w:t>
+      </w:r>
+    </w:p>
+    <w:p>
+      <w:pPr>
+        <w:pStyle w:val="ListParagraph"/>
+        <w:numPr>
+          <w:ilvl w:val="2"/>
+          <w:numId w:val="3"/>
+        </w:numPr>
+        <w:rPr>
+          <w:lang w:val="vi-VN"/>
+        </w:rPr>
+      </w:pPr>
+      <w:r>
+        <w:rPr>
+          <w:lang w:val="vi-VN"/>
+        </w:rPr>
+        <w:t>Thêm animation nhỏ khi quân cờ bị ăn</w:t>
+      </w:r>
+    </w:p>
+    <w:p>
+      <w:pPr>
+        <w:pStyle w:val="ListParagraph"/>
+        <w:ind w:left="2160"/>
+        <w:rPr>
+          <w:lang w:val="vi-VN"/>
+        </w:rPr>
+      </w:pPr>
+    </w:p>
+    <w:p>
+      <w:pPr>
+        <w:pStyle w:val="ListParagraph"/>
+        <w:numPr>
+          <w:ilvl w:val="0"/>
+          <w:numId w:val="3"/>
+        </w:numPr>
+        <w:rPr>
+          <w:b/>
+          <w:bCs/>
+          <w:lang w:val="vi-VN"/>
+        </w:rPr>
+      </w:pPr>
+      <w:r>
+        <w:rPr>
+          <w:b/>
+          <w:bCs/>
+          <w:lang w:val="vi-VN"/>
+        </w:rPr>
+        <w:t>Màn hình menu và hướng dẫn (Hải Đức nhận)</w:t>
+      </w:r>
+    </w:p>
+    <w:p>
+      <w:pPr>
+        <w:pStyle w:val="ListParagraph"/>
+        <w:numPr>
+          <w:ilvl w:val="1"/>
+          <w:numId w:val="3"/>
+        </w:numPr>
+        <w:rPr>
+          <w:lang w:val="vi-VN"/>
+        </w:rPr>
+      </w:pPr>
+      <w:r>
+        <w:rPr>
+          <w:lang w:val="vi-VN"/>
+        </w:rPr>
+        <w:t>Công việc</w:t>
+      </w:r>
+    </w:p>
+    <w:p>
+      <w:pPr>
+        <w:pStyle w:val="ListParagraph"/>
+        <w:numPr>
+          <w:ilvl w:val="2"/>
+          <w:numId w:val="3"/>
+        </w:numPr>
+        <w:rPr>
+          <w:lang w:val="vi-VN"/>
+        </w:rPr>
+      </w:pPr>
+      <w:r>
+        <w:rPr>
+          <w:lang w:val="vi-VN"/>
+        </w:rPr>
+        <w:t>Màn hình chính</w:t>
+      </w:r>
+    </w:p>
+    <w:p>
+      <w:pPr>
+        <w:pStyle w:val="ListParagraph"/>
+        <w:numPr>
+          <w:ilvl w:val="2"/>
+          <w:numId w:val="3"/>
+        </w:numPr>
+        <w:rPr>
+          <w:lang w:val="vi-VN"/>
+        </w:rPr>
+      </w:pPr>
+      <w:r>
+        <w:rPr>
+          <w:lang w:val="vi-VN"/>
+        </w:rPr>
+        <w:t>Hướng dẫn cách chơi game để người mới có thể hiểu luật</w:t>
+      </w:r>
+    </w:p>
+    <w:p>
+      <w:pPr>
+        <w:pStyle w:val="ListParagraph"/>
+        <w:numPr>
+          <w:ilvl w:val="1"/>
+          <w:numId w:val="3"/>
+        </w:numPr>
+        <w:rPr>
+          <w:lang w:val="vi-VN"/>
+        </w:rPr>
+      </w:pPr>
+      <w:r>
+        <w:rPr>
+          <w:lang w:val="vi-VN"/>
+        </w:rPr>
+        <w:t>Triển khai</w:t>
+      </w:r>
+    </w:p>
+    <w:p>
+      <w:pPr>
+        <w:pStyle w:val="ListParagraph"/>
+        <w:numPr>
+          <w:ilvl w:val="2"/>
+          <w:numId w:val="3"/>
+        </w:numPr>
+        <w:rPr>
+          <w:lang w:val="vi-VN"/>
+        </w:rPr>
+      </w:pPr>
+      <w:r>
+        <w:rPr>
+          <w:lang w:val="vi-VN"/>
+        </w:rPr>
+        <w:t xml:space="preserve">Tạo màn hình </w:t>
+      </w:r>
+    </w:p>
+    <w:p>
+      <w:pPr>
+        <w:pStyle w:val="ListParagraph"/>
+        <w:numPr>
+          <w:ilvl w:val="2"/>
+          <w:numId w:val="3"/>
+        </w:numPr>
+        <w:rPr>
+          <w:lang w:val="vi-VN"/>
+        </w:rPr>
+      </w:pPr>
+      <w:r>
+        <w:rPr>
+          <w:lang w:val="vi-VN"/>
+        </w:rPr>
+        <w:t>…</w:t>
+      </w:r>
+    </w:p>
+    <w:p>
+      <w:pPr>
+        <w:pStyle w:val="ListParagraph"/>
+        <w:numPr>
+          <w:ilvl w:val="0"/>
+          <w:numId w:val="3"/>
+        </w:numPr>
+        <w:rPr>
+          <w:b/>
+          <w:bCs/>
+          <w:lang w:val="vi-VN"/>
+        </w:rPr>
+      </w:pPr>
+      <w:r>
+        <w:rPr>
+          <w:b/>
+          <w:bCs/>
+          <w:lang w:val="vi-VN"/>
+        </w:rPr>
+        <w:t>Lưu trạng thái game và tiếp tục chơi</w:t>
+      </w:r>
+      <w:r>
+        <w:rPr>
+          <w:b/>
+          <w:bCs/>
+          <w:lang w:val="vi-VN"/>
+        </w:rPr>
+        <w:t xml:space="preserve"> (Hải Đức)</w:t>
+      </w:r>
+    </w:p>
+    <w:p>
+      <w:pPr>
+        <w:pStyle w:val="ListParagraph"/>
+        <w:numPr>
+          <w:ilvl w:val="1"/>
+          <w:numId w:val="3"/>
+        </w:numPr>
+        <w:rPr>
+          <w:lang w:val="vi-VN"/>
+        </w:rPr>
+      </w:pPr>
+      <w:r>
+        <w:rPr>
+          <w:lang w:val="vi-VN"/>
+        </w:rPr>
+        <w:t>Công việc:</w:t>
+      </w:r>
+    </w:p>
+    <w:p>
+      <w:pPr>
+        <w:pStyle w:val="ListParagraph"/>
+        <w:numPr>
+          <w:ilvl w:val="2"/>
+          <w:numId w:val="3"/>
+        </w:numPr>
+        <w:rPr>
+          <w:lang w:val="vi-VN"/>
+        </w:rPr>
+      </w:pPr>
+      <w:r>
+        <w:rPr>
+          <w:lang w:val="vi-VN"/>
+        </w:rPr>
+        <w:t>Cho phép lưu game đang chơi và tiếp tục lại sau</w:t>
+      </w:r>
+    </w:p>
+    <w:p>
+      <w:pPr>
+        <w:pStyle w:val="ListParagraph"/>
+        <w:numPr>
+          <w:ilvl w:val="2"/>
+          <w:numId w:val="3"/>
+        </w:numPr>
+        <w:rPr>
+          <w:lang w:val="vi-VN"/>
+        </w:rPr>
+      </w:pPr>
+      <w:r>
+        <w:rPr>
+          <w:lang w:val="vi-VN"/>
+        </w:rPr>
+        <w:t>Ghi lại thông tin người chơi và vị trí quân cờ</w:t>
+      </w:r>
+    </w:p>
+    <w:p>
+      <w:pPr>
+        <w:pStyle w:val="ListParagraph"/>
+        <w:numPr>
+          <w:ilvl w:val="1"/>
+          <w:numId w:val="3"/>
+        </w:numPr>
+        <w:rPr>
+          <w:lang w:val="vi-VN"/>
+        </w:rPr>
+      </w:pPr>
+      <w:r>
+        <w:rPr>
+          <w:lang w:val="vi-VN"/>
+        </w:rPr>
+        <w:t>Triển khai</w:t>
+      </w:r>
+    </w:p>
+    <w:p>
+      <w:pPr>
+        <w:pStyle w:val="ListParagraph"/>
+        <w:numPr>
+          <w:ilvl w:val="2"/>
+          <w:numId w:val="3"/>
+        </w:numPr>
+        <w:rPr>
+          <w:lang w:val="vi-VN"/>
+        </w:rPr>
+      </w:pPr>
+      <w:r>
+        <w:rPr>
+          <w:lang w:val="vi-VN"/>
+        </w:rPr>
+        <w:t>Dùng Java Serialization hoặc ghi ra file JSON/XML để lưu trạng thái</w:t>
+      </w:r>
+    </w:p>
+    <w:p>
+      <w:pPr>
+        <w:pStyle w:val="ListParagraph"/>
+        <w:numPr>
+          <w:ilvl w:val="2"/>
+          <w:numId w:val="3"/>
+        </w:numPr>
+        <w:rPr>
+          <w:lang w:val="vi-VN"/>
+        </w:rPr>
+      </w:pPr>
+      <w:r>
+        <w:rPr>
+          <w:lang w:val="vi-VN"/>
+        </w:rPr>
+        <w:t>Khi mở game, đọc lại dữ liệu đã lưu</w:t>
+      </w:r>
+    </w:p>
+    <w:p>
+      <w:pPr>
+        <w:pStyle w:val="ListParagraph"/>
+        <w:numPr>
+          <w:ilvl w:val="0"/>
+          <w:numId w:val="3"/>
+        </w:numPr>
+        <w:rPr>
+          <w:b/>
+          <w:bCs/>
+          <w:lang w:val="vi-VN"/>
+        </w:rPr>
+      </w:pPr>
+      <w:r>
+        <w:rPr>
+          <w:b/>
+          <w:bCs/>
+          <w:lang w:val="vi-VN"/>
+        </w:rPr>
+        <w:t>AI đối thủ (Nếu có thời gian)</w:t>
+      </w:r>
+    </w:p>
+    <w:p>
+      <w:pPr>
+        <w:pStyle w:val="ListParagraph"/>
+        <w:numPr>
+          <w:ilvl w:val="1"/>
+          <w:numId w:val="3"/>
+        </w:numPr>
+        <w:rPr>
+          <w:lang w:val="vi-VN"/>
+        </w:rPr>
+      </w:pPr>
+      <w:r>
+        <w:rPr>
+          <w:lang w:val="vi-VN"/>
+        </w:rPr>
+        <w:t>Công việc:</w:t>
+      </w:r>
+    </w:p>
+    <w:p>
+      <w:pPr>
+        <w:pStyle w:val="ListParagraph"/>
+        <w:numPr>
+          <w:ilvl w:val="2"/>
+          <w:numId w:val="3"/>
+        </w:numPr>
+        <w:rPr>
+          <w:lang w:val="vi-VN"/>
+        </w:rPr>
+      </w:pPr>
+      <w:r>
+        <w:rPr>
+          <w:lang w:val="vi-VN"/>
+        </w:rPr>
+        <w:t>Viết thuật toán</w:t>
+      </w:r>
+    </w:p>
+    <w:p>
+      <w:pPr>
+        <w:pStyle w:val="ListParagraph"/>
+        <w:numPr>
+          <w:ilvl w:val="2"/>
+          <w:numId w:val="3"/>
+        </w:numPr>
+        <w:rPr>
+          <w:lang w:val="vi-VN"/>
+        </w:rPr>
+      </w:pPr>
+      <w:r>
+        <w:rPr>
+          <w:lang w:val="vi-VN"/>
+        </w:rPr>
+        <w:t xml:space="preserve">AI sẽ tự lăn xúc xắc, chọn quân cờ hợp lí để di </w:t>
+      </w:r>
+      <w:r>
+        <w:rPr>
+          <w:lang w:val="vi-VN"/>
+        </w:rPr>
+        <w:t>chuyển</w:t>
+      </w:r>
+    </w:p>
+    <w:p>
+      <w:pPr>
+        <w:pStyle w:val="ListParagraph"/>
+        <w:numPr>
+          <w:ilvl w:val="1"/>
+          <w:numId w:val="3"/>
+        </w:numPr>
+        <w:rPr>
+          <w:lang w:val="vi-VN"/>
+        </w:rPr>
+      </w:pPr>
+      <w:r>
+        <w:rPr>
+          <w:lang w:val="vi-VN"/>
+        </w:rPr>
+        <w:t>Triển khai:</w:t>
+      </w:r>
+    </w:p>
+    <w:p>
+      <w:pPr>
+        <w:pStyle w:val="ListParagraph"/>
+        <w:numPr>
+          <w:ilvl w:val="2"/>
+          <w:numId w:val="3"/>
+        </w:numPr>
+        <w:rPr>
+          <w:lang w:val="vi-VN"/>
+        </w:rPr>
+      </w:pPr>
+      <w:r>
+        <w:rPr>
+          <w:lang w:val="vi-VN"/>
+        </w:rPr>
+        <w:t>Chọn ngẫu nhiên</w:t>
+      </w:r>
+    </w:p>
+    <w:p>
+      <w:pPr>
+        <w:pStyle w:val="ListParagraph"/>
+        <w:numPr>
+          <w:ilvl w:val="2"/>
+          <w:numId w:val="3"/>
+        </w:numPr>
+        <w:rPr>
+          <w:lang w:val="vi-VN"/>
+        </w:rPr>
+      </w:pPr>
+      <w:r>
+        <w:rPr>
+          <w:lang w:val="vi-VN"/>
+        </w:rPr>
+        <w:t>Nâng cao thì dùng Minimax Algorithm để chọn nước đi tối ưu</w:t>
+      </w:r>
+    </w:p>
+    <w:p>
+      <w:pPr>
+        <w:pStyle w:val="ListParagraph"/>
+        <w:numPr>
+          <w:ilvl w:val="0"/>
+          <w:numId w:val="3"/>
+        </w:numPr>
+        <w:rPr>
+          <w:b/>
+          <w:bCs/>
+          <w:lang w:val="vi-VN"/>
+        </w:rPr>
+      </w:pPr>
+      <w:r>
+        <w:rPr>
+          <w:b/>
+          <w:bCs/>
+          <w:lang w:val="vi-VN"/>
+        </w:rPr>
+        <w:t>Kiểm thử và sửa lỗi (Hải Đức)</w:t>
+      </w:r>
+    </w:p>
+    <w:p>
+      <w:pPr>
+        <w:pStyle w:val="ListParagraph"/>
+        <w:numPr>
+          <w:ilvl w:val="1"/>
+          <w:numId w:val="3"/>
+        </w:numPr>
+        <w:rPr>
+          <w:lang w:val="vi-VN"/>
+        </w:rPr>
+      </w:pPr>
+      <w:r>
+        <w:rPr>
+          <w:lang w:val="vi-VN"/>
+        </w:rPr>
+        <w:t>Công việc:</w:t>
+      </w:r>
+    </w:p>
+    <w:p>
+      <w:pPr>
+        <w:pStyle w:val="ListParagraph"/>
+        <w:numPr>
+          <w:ilvl w:val="2"/>
+          <w:numId w:val="3"/>
+        </w:numPr>
+        <w:rPr>
+          <w:lang w:val="vi-VN"/>
+        </w:rPr>
+      </w:pPr>
+      <w:r>
+        <w:rPr>
+          <w:lang w:val="vi-VN"/>
+        </w:rPr>
+        <w:t>Kiểm tra tất cả quy tắc di chuyển đã đúng chưa</w:t>
+      </w:r>
+    </w:p>
+    <w:p>
+      <w:pPr>
+        <w:pStyle w:val="ListParagraph"/>
+        <w:numPr>
+          <w:ilvl w:val="2"/>
+          <w:numId w:val="3"/>
+        </w:numPr>
+        <w:rPr>
+          <w:lang w:val="vi-VN"/>
+        </w:rPr>
+      </w:pPr>
+      <w:r>
+        <w:rPr>
+          <w:lang w:val="vi-VN"/>
+        </w:rPr>
+        <w:t>Xử lý trường hợp đặc biệt đã đúng chưa</w:t>
+      </w:r>
+    </w:p>
+    <w:p>
+      <w:pPr>
+        <w:pStyle w:val="ListParagraph"/>
+        <w:numPr>
+          <w:ilvl w:val="2"/>
+          <w:numId w:val="3"/>
+        </w:numPr>
+        <w:rPr>
+          <w:lang w:val="vi-VN"/>
+        </w:rPr>
+      </w:pPr>
+      <w:r>
+        <w:rPr>
+          <w:lang w:val="vi-VN"/>
+        </w:rPr>
+        <w:t>Chạy game với anh em để tìm lỗi</w:t>
+      </w:r>
+    </w:p>
+    <w:p>
+      <w:pPr>
+        <w:pStyle w:val="ListParagraph"/>
+        <w:numPr>
+          <w:ilvl w:val="1"/>
+          <w:numId w:val="3"/>
+        </w:numPr>
+        <w:rPr>
+          <w:lang w:val="vi-VN"/>
+        </w:rPr>
+      </w:pPr>
+      <w:r>
+        <w:rPr>
+          <w:lang w:val="vi-VN"/>
+        </w:rPr>
+        <w:t>Triển khai:</w:t>
+      </w:r>
+    </w:p>
+    <w:p>
+      <w:pPr>
+        <w:pStyle w:val="ListParagraph"/>
+        <w:numPr>
+          <w:ilvl w:val="2"/>
+          <w:numId w:val="3"/>
+        </w:numPr>
+        <w:rPr>
+          <w:lang w:val="vi-VN"/>
+        </w:rPr>
+      </w:pPr>
+      <w:r>
+        <w:rPr>
+          <w:lang w:val="vi-VN"/>
+        </w:rPr>
+        <w:t>Viết test case để kiểm tra các chức năng</w:t>
+      </w:r>
+    </w:p>
+    <w:p>
+      <w:pPr>
+        <w:pStyle w:val="ListParagraph"/>
+        <w:numPr>
+          <w:ilvl w:val="2"/>
+          <w:numId w:val="3"/>
+        </w:numPr>
+        <w:rPr>
+          <w:lang w:val="vi-VN"/>
+        </w:rPr>
+      </w:pPr>
+      <w:r>
+        <w:rPr>
+          <w:lang w:val="vi-VN"/>
+        </w:rPr>
+        <w:t>Ghi lại lỗi phát hiện và sửa chúng</w:t>
+      </w:r>
+    </w:p>
     <w:sectPr>
       <w:pgSz w:w="12240" w:h="15840"/>
       <w:pgMar w:top="1440" w:right="1440" w:bottom="1440" w:left="1440" w:header="720" w:footer="720" w:gutter="0"/>
@@ -3774,16 +5199,16 @@
 <file path=word/numbering.xml><?xml version="1.0" encoding="utf-8"?>
 <w:numbering xmlns:wpc="http://schemas.microsoft.com/office/word/2010/wordprocessingCanvas" xmlns:cx="http://schemas.microsoft.com/office/drawing/2014/chartex" xmlns:cx1="http://schemas.microsoft.com/office/drawing/2015/9/8/chartex" xmlns:cx2="http://schemas.microsoft.com/office/drawing/2015/10/21/chartex" xmlns:cx3="http://schemas.microsoft.com/office/drawing/2016/5/9/chartex" xmlns:cx4="http://schemas.microsoft.com/office/drawing/2016/5/10/chartex" xmlns:cx5="http://schemas.microsoft.com/office/drawing/2016/5/11/chartex" xmlns:cx6="http://schemas.microsoft.com/office/drawing/2016/5/12/chartex" xmlns:cx7="http://schemas.microsoft.com/office/drawing/2016/5/13/chartex" xmlns:cx8="http://schemas.microsoft.com/office/drawing/2016/5/14/chartex" xmlns:mc="http://schemas.openxmlformats.org/markup-compatibility/2006" xmlns:aink="http://schemas.microsoft.com/office/drawing/2016/ink" xmlns:am3d="http://schemas.microsoft.com/office/drawing/2017/model3d" xmlns:o="urn:schemas-microsoft-com:office:office" xmlns:oel="http://schemas.microsoft.com/office/2019/extlst" xmlns:r="http://schemas.openxmlformats.org/officeDocument/2006/relationships" xmlns:m="http://schemas.openxmlformats.org/officeDocument/2006/math" xmlns:v="urn:schemas-microsoft-com:vml" xmlns:wp14="http://schemas.microsoft.com/office/word/2010/wordprocessingDrawing" xmlns:wp="http://schemas.openxmlformats.org/drawingml/2006/wordprocessingDrawing" xmlns:w10="urn:schemas-microsoft-com:office:word" xmlns:w="http://schemas.openxmlformats.org/wordprocessingml/2006/main" xmlns:w14="http://schemas.microsoft.com/office/word/2010/wordml" xmlns:w15="http://schemas.microsoft.com/office/word/2012/wordml" xmlns:w16cex="http://schemas.microsoft.com/office/word/2018/wordml/cex" xmlns:w16cid="http://schemas.microsoft.com/office/word/2016/wordml/cid" xmlns:w16="http://schemas.microsoft.com/office/word/2018/wordml" xmlns:w16du="http://schemas.microsoft.com/office/word/2023/wordml/word16du" xmlns:w16sdtdh="http://schemas.microsoft.com/office/word/2020/wordml/sdtdatahash" xmlns:w16sdtfl="http://schemas.microsoft.com/office/word/2024/wordml/sdtformatlock" xmlns:w16se="http://schemas.microsoft.com/office/word/2015/wordml/symex" xmlns:wpg="http://schemas.microsoft.com/office/word/2010/wordprocessingGroup" xmlns:wpi="http://schemas.microsoft.com/office/word/2010/wordprocessingInk" xmlns:wne="http://schemas.microsoft.com/office/word/2006/wordml" xmlns:wps="http://schemas.microsoft.com/office/word/2010/wordprocessingShape" mc:Ignorable="w14 w15 w16se w16cid w16 w16cex w16sdtdh w16sdtfl w16du wp14">
   <w:abstractNum w:abstractNumId="0" w15:restartNumberingAfterBreak="0">
-    <w:nsid w:val="254A3C6F"/>
+    <w:nsid w:val="1C367FAB"/>
     <w:multiLevelType w:val="hybridMultilevel"/>
-    <w:tmpl w:val="2A6E1C90"/>
-    <w:lvl w:ilvl="0" w:tplc="02944CA8">
+    <w:tmpl w:val="9A229F12"/>
+    <w:lvl w:ilvl="0" w:tplc="74A2F278">
       <w:start w:val="1"/>
       <w:numFmt w:val="upperRoman"/>
       <w:lvlText w:val="%1."/>
       <w:lvlJc w:val="left"/>
       <w:pPr>
-        <w:ind w:left="1080" w:hanging="720"/>
+        <w:ind w:left="1800" w:hanging="720"/>
       </w:pPr>
       <w:rPr>
         <w:rFonts w:hint="default"/>
@@ -3795,7 +5220,7 @@
       <w:lvlText w:val="%2."/>
       <w:lvlJc w:val="left"/>
       <w:pPr>
-        <w:ind w:left="1440" w:hanging="360"/>
+        <w:ind w:left="2160" w:hanging="360"/>
       </w:pPr>
     </w:lvl>
     <w:lvl w:ilvl="2" w:tplc="0409001B">
@@ -3804,7 +5229,7 @@
       <w:lvlText w:val="%3."/>
       <w:lvlJc w:val="right"/>
       <w:pPr>
-        <w:ind w:left="2160" w:hanging="180"/>
+        <w:ind w:left="2880" w:hanging="180"/>
       </w:pPr>
     </w:lvl>
     <w:lvl w:ilvl="3" w:tplc="0409000F">
@@ -3813,7 +5238,7 @@
       <w:lvlText w:val="%4."/>
       <w:lvlJc w:val="left"/>
       <w:pPr>
-        <w:ind w:left="2880" w:hanging="360"/>
+        <w:ind w:left="3600" w:hanging="360"/>
       </w:pPr>
     </w:lvl>
     <w:lvl w:ilvl="4" w:tplc="04090019" w:tentative="1">
@@ -3822,7 +5247,7 @@
       <w:lvlText w:val="%5."/>
       <w:lvlJc w:val="left"/>
       <w:pPr>
-        <w:ind w:left="3600" w:hanging="360"/>
+        <w:ind w:left="4320" w:hanging="360"/>
       </w:pPr>
     </w:lvl>
     <w:lvl w:ilvl="5" w:tplc="0409001B" w:tentative="1">
@@ -3831,7 +5256,7 @@
       <w:lvlText w:val="%6."/>
       <w:lvlJc w:val="right"/>
       <w:pPr>
-        <w:ind w:left="4320" w:hanging="180"/>
+        <w:ind w:left="5040" w:hanging="180"/>
       </w:pPr>
     </w:lvl>
     <w:lvl w:ilvl="6" w:tplc="0409000F" w:tentative="1">
@@ -3840,7 +5265,7 @@
       <w:lvlText w:val="%7."/>
       <w:lvlJc w:val="left"/>
       <w:pPr>
-        <w:ind w:left="5040" w:hanging="360"/>
+        <w:ind w:left="5760" w:hanging="360"/>
       </w:pPr>
     </w:lvl>
     <w:lvl w:ilvl="7" w:tplc="04090019" w:tentative="1">
@@ -3849,7 +5274,7 @@
       <w:lvlText w:val="%8."/>
       <w:lvlJc w:val="left"/>
       <w:pPr>
-        <w:ind w:left="5760" w:hanging="360"/>
+        <w:ind w:left="6480" w:hanging="360"/>
       </w:pPr>
     </w:lvl>
     <w:lvl w:ilvl="8" w:tplc="0409001B" w:tentative="1">
@@ -3858,11 +5283,100 @@
       <w:lvlText w:val="%9."/>
       <w:lvlJc w:val="right"/>
       <w:pPr>
-        <w:ind w:left="6480" w:hanging="180"/>
+        <w:ind w:left="7200" w:hanging="180"/>
       </w:pPr>
     </w:lvl>
   </w:abstractNum>
   <w:abstractNum w:abstractNumId="1" w15:restartNumberingAfterBreak="0">
+    <w:nsid w:val="254A3C6F"/>
+    <w:multiLevelType w:val="hybridMultilevel"/>
+    <w:tmpl w:val="2A6E1C90"/>
+    <w:lvl w:ilvl="0" w:tplc="02944CA8">
+      <w:start w:val="1"/>
+      <w:numFmt w:val="upperRoman"/>
+      <w:lvlText w:val="%1."/>
+      <w:lvlJc w:val="left"/>
+      <w:pPr>
+        <w:ind w:left="1080" w:hanging="720"/>
+      </w:pPr>
+      <w:rPr>
+        <w:rFonts w:hint="default"/>
+      </w:rPr>
+    </w:lvl>
+    <w:lvl w:ilvl="1" w:tplc="04090019">
+      <w:start w:val="1"/>
+      <w:numFmt w:val="lowerLetter"/>
+      <w:lvlText w:val="%2."/>
+      <w:lvlJc w:val="left"/>
+      <w:pPr>
+        <w:ind w:left="1440" w:hanging="360"/>
+      </w:pPr>
+    </w:lvl>
+    <w:lvl w:ilvl="2" w:tplc="0409001B">
+      <w:start w:val="1"/>
+      <w:numFmt w:val="lowerRoman"/>
+      <w:lvlText w:val="%3."/>
+      <w:lvlJc w:val="right"/>
+      <w:pPr>
+        <w:ind w:left="2160" w:hanging="180"/>
+      </w:pPr>
+    </w:lvl>
+    <w:lvl w:ilvl="3" w:tplc="0409000F">
+      <w:start w:val="1"/>
+      <w:numFmt w:val="decimal"/>
+      <w:lvlText w:val="%4."/>
+      <w:lvlJc w:val="left"/>
+      <w:pPr>
+        <w:ind w:left="2880" w:hanging="360"/>
+      </w:pPr>
+    </w:lvl>
+    <w:lvl w:ilvl="4" w:tplc="04090019" w:tentative="1">
+      <w:start w:val="1"/>
+      <w:numFmt w:val="lowerLetter"/>
+      <w:lvlText w:val="%5."/>
+      <w:lvlJc w:val="left"/>
+      <w:pPr>
+        <w:ind w:left="3600" w:hanging="360"/>
+      </w:pPr>
+    </w:lvl>
+    <w:lvl w:ilvl="5" w:tplc="0409001B" w:tentative="1">
+      <w:start w:val="1"/>
+      <w:numFmt w:val="lowerRoman"/>
+      <w:lvlText w:val="%6."/>
+      <w:lvlJc w:val="right"/>
+      <w:pPr>
+        <w:ind w:left="4320" w:hanging="180"/>
+      </w:pPr>
+    </w:lvl>
+    <w:lvl w:ilvl="6" w:tplc="0409000F" w:tentative="1">
+      <w:start w:val="1"/>
+      <w:numFmt w:val="decimal"/>
+      <w:lvlText w:val="%7."/>
+      <w:lvlJc w:val="left"/>
+      <w:pPr>
+        <w:ind w:left="5040" w:hanging="360"/>
+      </w:pPr>
+    </w:lvl>
+    <w:lvl w:ilvl="7" w:tplc="04090019" w:tentative="1">
+      <w:start w:val="1"/>
+      <w:numFmt w:val="lowerLetter"/>
+      <w:lvlText w:val="%8."/>
+      <w:lvlJc w:val="left"/>
+      <w:pPr>
+        <w:ind w:left="5760" w:hanging="360"/>
+      </w:pPr>
+    </w:lvl>
+    <w:lvl w:ilvl="8" w:tplc="0409001B" w:tentative="1">
+      <w:start w:val="1"/>
+      <w:numFmt w:val="lowerRoman"/>
+      <w:lvlText w:val="%9."/>
+      <w:lvlJc w:val="right"/>
+      <w:pPr>
+        <w:ind w:left="6480" w:hanging="180"/>
+      </w:pPr>
+    </w:lvl>
+  </w:abstractNum>
+  <w:abstractNum w:abstractNumId="2" w15:restartNumberingAfterBreak="0">
     <w:nsid w:val="31EA1286"/>
     <w:multiLevelType w:val="hybridMultilevel"/>
     <w:tmpl w:val="F93C2CFC"/>
@@ -3952,9 +5466,12 @@
     </w:lvl>
   </w:abstractNum>
   <w:num w:numId="1" w16cid:durableId="1023479125">
+    <w:abstractNumId w:val="2"/>
+  </w:num>
+  <w:num w:numId="2" w16cid:durableId="1837307040">
     <w:abstractNumId w:val="1"/>
   </w:num>
-  <w:num w:numId="2" w16cid:durableId="1837307040">
+  <w:num w:numId="3" w16cid:durableId="636034564">
     <w:abstractNumId w:val="0"/>
   </w:num>
 </w:numbering>

</xml_diff>

<commit_message>
add(docx): divide tasks for each member in docx file
</commit_message>
<xml_diff>
--- a/reference_resouces/Seahorse_chess.docx
+++ b/reference_resouces/Seahorse_chess.docx
@@ -6,22 +6,53 @@
       <w:pPr>
         <w:jc w:val="center"/>
         <w:rPr>
-          <w:sz w:val="60"/>
-          <w:szCs w:val="60"/>
-        </w:rPr>
-      </w:pPr>
-      <w:r>
-        <w:rPr>
           <w:b/>
           <w:bCs/>
           <w:sz w:val="60"/>
           <w:szCs w:val="60"/>
-        </w:rPr>
-        <w:t>Cờ cá ngựa múp rụp</w:t>
-      </w:r>
-    </w:p>
-    <w:p>
-      <w:r>
+          <w:lang w:val="vi-VN"/>
+        </w:rPr>
+      </w:pPr>
+      <w:r>
+        <w:rPr>
+          <w:b/>
+          <w:bCs/>
+          <w:sz w:val="60"/>
+          <w:szCs w:val="60"/>
+        </w:rPr>
+        <w:t>Cờ cá ngựa</w:t>
+      </w:r>
+    </w:p>
+    <w:p>
+      <w:pPr>
+        <w:jc w:val="center"/>
+        <w:rPr>
+          <w:sz w:val="60"/>
+          <w:szCs w:val="60"/>
+          <w:lang w:val="vi-VN"/>
+        </w:rPr>
+      </w:pPr>
+      <w:r>
+        <w:rPr>
+          <w:b/>
+          <w:bCs/>
+          <w:sz w:val="60"/>
+          <w:szCs w:val="60"/>
+          <w:lang w:val="vi-VN"/>
+        </w:rPr>
+        <w:t>Đợt 1: (1/2025)</w:t>
+      </w:r>
+    </w:p>
+    <w:p>
+      <w:pPr>
+        <w:rPr>
+          <w:lang w:val="vi-VN"/>
+        </w:rPr>
+      </w:pPr>
+      <w:r>
+        <w:rPr>
+          <w:lang w:val="vi-VN"/>
+        </w:rPr>
         <w:t>Vì cô yêu cầu tất cả cùng hiểu nên đây sẽ là nơi anh em chia sẻ kiến thức của mình lên nhé, đồng thời cũng là cái sườn để anh em mình dựa vào để làm (nhớ ghi tên phần của mình vào để ai không hiểu thì biết đường hỏi người đó).</w:t>
       </w:r>
     </w:p>
@@ -422,7 +453,6 @@
           <w:bCs/>
           <w:lang w:val="fr-FR"/>
         </w:rPr>
-        <w:lastRenderedPageBreak/>
         <w:t>Logic game và giao diện người chơi (UI &amp; Logic)</w:t>
       </w:r>
     </w:p>
@@ -496,7 +526,7 @@
         <w:rPr>
           <w:lang w:val="fr-FR"/>
         </w:rPr>
-        <w:t>ơi : Lượt hiện tại, điểm số, kỹ năng (nó khá hay) =)))</w:t>
+        <w:t xml:space="preserve">ơi : Lượt hiện tại, điểm số, kỹ năng (nó khá hay) </w:t>
       </w:r>
     </w:p>
     <w:p>
@@ -544,21 +574,7 @@
         <w:rPr>
           <w:lang w:val="fr-FR"/>
         </w:rPr>
-        <w:t>Màu sắc ở đây là gì ? (</w:t>
-      </w:r>
-      <w:proofErr w:type="gramStart"/>
-      <w:r>
-        <w:rPr>
-          <w:lang w:val="fr-FR"/>
-        </w:rPr>
-        <w:t>có</w:t>
-      </w:r>
-      <w:proofErr w:type="gramEnd"/>
-      <w:r>
-        <w:rPr>
-          <w:lang w:val="fr-FR"/>
-        </w:rPr>
-        <w:t xml:space="preserve"> thể góp ý thêm)</w:t>
+        <w:t>Màu sắc ở đây là gì ? (có thể góp ý thêm)</w:t>
       </w:r>
     </w:p>
     <w:p>
@@ -1686,6 +1702,7 @@
                 <w:bCs/>
                 <w:lang w:val="fr-FR"/>
               </w:rPr>
+              <w:lastRenderedPageBreak/>
               <w:t>14</w:t>
             </w:r>
           </w:p>
@@ -1826,7 +1843,6 @@
                 <w:bCs/>
                 <w:lang w:val="fr-FR"/>
               </w:rPr>
-              <w:lastRenderedPageBreak/>
               <w:t>16</w:t>
             </w:r>
           </w:p>
@@ -3592,7 +3608,6 @@
           <w:bCs/>
           <w:lang w:val="fr-FR"/>
         </w:rPr>
-        <w:lastRenderedPageBreak/>
         <w:t>Các sơ đồ cần xây dựng</w:t>
       </w:r>
     </w:p>
@@ -3716,11 +3731,12 @@
     <w:p>
       <w:pPr>
         <w:rPr>
-          <w:lang w:val="fr-FR"/>
-        </w:rPr>
-      </w:pPr>
-      <w:r>
-        <w:rPr>
+          <w:lang w:val="vi-VN"/>
+        </w:rPr>
+      </w:pPr>
+      <w:r>
+        <w:rPr>
+          <w:noProof/>
           <w:lang w:val="fr-FR"/>
         </w:rPr>
         <w:lastRenderedPageBreak/>
@@ -3761,6 +3777,1415 @@
         </w:drawing>
       </w:r>
     </w:p>
+    <w:p>
+      <w:pPr>
+        <w:rPr>
+          <w:lang w:val="vi-VN"/>
+        </w:rPr>
+      </w:pPr>
+    </w:p>
+    <w:p>
+      <w:pPr>
+        <w:rPr>
+          <w:lang w:val="vi-VN"/>
+        </w:rPr>
+      </w:pPr>
+    </w:p>
+    <w:p>
+      <w:pPr>
+        <w:pStyle w:val="ListParagraph"/>
+        <w:ind w:left="1080"/>
+        <w:jc w:val="center"/>
+        <w:rPr>
+          <w:sz w:val="60"/>
+          <w:szCs w:val="60"/>
+          <w:lang w:val="vi-VN"/>
+        </w:rPr>
+      </w:pPr>
+      <w:r>
+        <w:rPr>
+          <w:sz w:val="60"/>
+          <w:szCs w:val="60"/>
+          <w:lang w:val="vi-VN"/>
+        </w:rPr>
+        <w:t>Đợt 2: (2/2025)</w:t>
+      </w:r>
+    </w:p>
+    <w:p>
+      <w:pPr>
+        <w:pStyle w:val="ListParagraph"/>
+        <w:numPr>
+          <w:ilvl w:val="0"/>
+          <w:numId w:val="3"/>
+        </w:numPr>
+        <w:rPr>
+          <w:b/>
+          <w:bCs/>
+          <w:lang w:val="vi-VN"/>
+        </w:rPr>
+      </w:pPr>
+      <w:r>
+        <w:rPr>
+          <w:b/>
+          <w:bCs/>
+          <w:lang w:val="vi-VN"/>
+        </w:rPr>
+        <w:t>Luật chơi và điều kiện thắng (</w:t>
+      </w:r>
+      <w:r>
+        <w:rPr>
+          <w:b/>
+          <w:bCs/>
+          <w:lang w:val="vi-VN"/>
+        </w:rPr>
+        <w:t>T</w:t>
+      </w:r>
+      <w:r>
+        <w:rPr>
+          <w:b/>
+          <w:bCs/>
+          <w:lang w:val="vi-VN"/>
+        </w:rPr>
+        <w:t xml:space="preserve">ùng với </w:t>
+      </w:r>
+      <w:r>
+        <w:rPr>
+          <w:b/>
+          <w:bCs/>
+          <w:lang w:val="vi-VN"/>
+        </w:rPr>
+        <w:t>T</w:t>
+      </w:r>
+      <w:r>
+        <w:rPr>
+          <w:b/>
+          <w:bCs/>
+          <w:lang w:val="vi-VN"/>
+        </w:rPr>
+        <w:t>uấn đang làm rồi thì hoàn thiện nhé)</w:t>
+      </w:r>
+    </w:p>
+    <w:p>
+      <w:pPr>
+        <w:pStyle w:val="ListParagraph"/>
+        <w:numPr>
+          <w:ilvl w:val="1"/>
+          <w:numId w:val="3"/>
+        </w:numPr>
+        <w:rPr>
+          <w:lang w:val="vi-VN"/>
+        </w:rPr>
+      </w:pPr>
+      <w:r>
+        <w:rPr>
+          <w:lang w:val="vi-VN"/>
+        </w:rPr>
+        <w:t>Công việc</w:t>
+      </w:r>
+    </w:p>
+    <w:p>
+      <w:pPr>
+        <w:pStyle w:val="ListParagraph"/>
+        <w:numPr>
+          <w:ilvl w:val="2"/>
+          <w:numId w:val="3"/>
+        </w:numPr>
+        <w:rPr>
+          <w:lang w:val="vi-VN"/>
+        </w:rPr>
+      </w:pPr>
+      <w:r>
+        <w:rPr>
+          <w:lang w:val="vi-VN"/>
+        </w:rPr>
+        <w:t>Xác định khi nào một người chơi thắng (tất cả quân cờ về đích – tức là 4 vị trí cuối cùng của mảng = true -&gt; win).</w:t>
+      </w:r>
+    </w:p>
+    <w:p>
+      <w:pPr>
+        <w:pStyle w:val="ListParagraph"/>
+        <w:numPr>
+          <w:ilvl w:val="2"/>
+          <w:numId w:val="3"/>
+        </w:numPr>
+        <w:rPr>
+          <w:lang w:val="vi-VN"/>
+        </w:rPr>
+      </w:pPr>
+      <w:r>
+        <w:rPr>
+          <w:lang w:val="vi-VN"/>
+        </w:rPr>
+        <w:t>Xử lý 1 số trường hợp khác</w:t>
+      </w:r>
+    </w:p>
+    <w:p>
+      <w:pPr>
+        <w:pStyle w:val="ListParagraph"/>
+        <w:numPr>
+          <w:ilvl w:val="3"/>
+          <w:numId w:val="3"/>
+        </w:numPr>
+        <w:rPr>
+          <w:lang w:val="vi-VN"/>
+        </w:rPr>
+      </w:pPr>
+      <w:r>
+        <w:rPr>
+          <w:lang w:val="vi-VN"/>
+        </w:rPr>
+        <w:t>Đi đúng số để lên điểm đích (tránh đi thêm vòng nữa)</w:t>
+      </w:r>
+    </w:p>
+    <w:p>
+      <w:pPr>
+        <w:pStyle w:val="ListParagraph"/>
+        <w:numPr>
+          <w:ilvl w:val="3"/>
+          <w:numId w:val="3"/>
+        </w:numPr>
+        <w:rPr>
+          <w:lang w:val="vi-VN"/>
+        </w:rPr>
+      </w:pPr>
+      <w:r>
+        <w:rPr>
+          <w:lang w:val="vi-VN"/>
+        </w:rPr>
+        <w:t>Đổ 6 sẽ có 2 options là đi quân hoặc xuất quân</w:t>
+      </w:r>
+    </w:p>
+    <w:p>
+      <w:pPr>
+        <w:pStyle w:val="ListParagraph"/>
+        <w:numPr>
+          <w:ilvl w:val="3"/>
+          <w:numId w:val="3"/>
+        </w:numPr>
+        <w:rPr>
+          <w:lang w:val="vi-VN"/>
+        </w:rPr>
+      </w:pPr>
+      <w:r>
+        <w:rPr>
+          <w:lang w:val="vi-VN"/>
+        </w:rPr>
+        <w:t xml:space="preserve">Ăn quân </w:t>
+      </w:r>
+    </w:p>
+    <w:p>
+      <w:pPr>
+        <w:pStyle w:val="ListParagraph"/>
+        <w:numPr>
+          <w:ilvl w:val="1"/>
+          <w:numId w:val="3"/>
+        </w:numPr>
+        <w:rPr>
+          <w:lang w:val="vi-VN"/>
+        </w:rPr>
+      </w:pPr>
+      <w:r>
+        <w:rPr>
+          <w:lang w:val="vi-VN"/>
+        </w:rPr>
+        <w:t>Triển khai</w:t>
+      </w:r>
+    </w:p>
+    <w:p>
+      <w:pPr>
+        <w:pStyle w:val="ListParagraph"/>
+        <w:numPr>
+          <w:ilvl w:val="2"/>
+          <w:numId w:val="3"/>
+        </w:numPr>
+        <w:rPr>
+          <w:lang w:val="vi-VN"/>
+        </w:rPr>
+      </w:pPr>
+      <w:r>
+        <w:rPr>
+          <w:lang w:val="vi-VN"/>
+        </w:rPr>
+        <w:t>Kiểm tra sau mỗi lần di chuyển xem có ai thắng không (tôi nghĩ nên để if này chạy từ đầu luôn để tránh bị khó khăn)</w:t>
+      </w:r>
+    </w:p>
+    <w:p>
+      <w:pPr>
+        <w:rPr>
+          <w:lang w:val="vi-VN"/>
+        </w:rPr>
+      </w:pPr>
+    </w:p>
+    <w:p>
+      <w:pPr>
+        <w:pStyle w:val="ListParagraph"/>
+        <w:numPr>
+          <w:ilvl w:val="0"/>
+          <w:numId w:val="3"/>
+        </w:numPr>
+        <w:rPr>
+          <w:b/>
+          <w:bCs/>
+          <w:lang w:val="vi-VN"/>
+        </w:rPr>
+      </w:pPr>
+      <w:r>
+        <w:rPr>
+          <w:b/>
+          <w:bCs/>
+          <w:lang w:val="vi-VN"/>
+        </w:rPr>
+        <w:t>Xử lý lượt chơi và vòng lặp game</w:t>
+      </w:r>
+      <w:r>
+        <w:rPr>
+          <w:b/>
+          <w:bCs/>
+          <w:lang w:val="vi-VN"/>
+        </w:rPr>
+        <w:t xml:space="preserve"> (Vì tuấn đang làm logicgame rồi nên phần này nhận luôn cho tiện nhé)</w:t>
+      </w:r>
+    </w:p>
+    <w:p>
+      <w:pPr>
+        <w:pStyle w:val="ListParagraph"/>
+        <w:numPr>
+          <w:ilvl w:val="1"/>
+          <w:numId w:val="3"/>
+        </w:numPr>
+        <w:rPr>
+          <w:lang w:val="vi-VN"/>
+        </w:rPr>
+      </w:pPr>
+      <w:r>
+        <w:rPr>
+          <w:lang w:val="vi-VN"/>
+        </w:rPr>
+        <w:t>Công việc:</w:t>
+      </w:r>
+    </w:p>
+    <w:p>
+      <w:pPr>
+        <w:pStyle w:val="ListParagraph"/>
+        <w:numPr>
+          <w:ilvl w:val="2"/>
+          <w:numId w:val="3"/>
+        </w:numPr>
+        <w:rPr>
+          <w:lang w:val="vi-VN"/>
+        </w:rPr>
+      </w:pPr>
+      <w:r>
+        <w:rPr>
+          <w:lang w:val="vi-VN"/>
+        </w:rPr>
+        <w:t>Xác định người chơi hiện tại</w:t>
+      </w:r>
+    </w:p>
+    <w:p>
+      <w:pPr>
+        <w:pStyle w:val="ListParagraph"/>
+        <w:numPr>
+          <w:ilvl w:val="2"/>
+          <w:numId w:val="3"/>
+        </w:numPr>
+        <w:rPr>
+          <w:lang w:val="vi-VN"/>
+        </w:rPr>
+      </w:pPr>
+      <w:r>
+        <w:rPr>
+          <w:lang w:val="vi-VN"/>
+        </w:rPr>
+        <w:t>Sau khi move -&gt; chuyển lượt cho người kế tiếp</w:t>
+      </w:r>
+    </w:p>
+    <w:p>
+      <w:pPr>
+        <w:pStyle w:val="ListParagraph"/>
+        <w:numPr>
+          <w:ilvl w:val="2"/>
+          <w:numId w:val="3"/>
+        </w:numPr>
+        <w:rPr>
+          <w:lang w:val="vi-VN"/>
+        </w:rPr>
+      </w:pPr>
+      <w:r>
+        <w:rPr>
+          <w:lang w:val="vi-VN"/>
+        </w:rPr>
+        <w:t>Khi xúc xắc ra 6, người chơi hiện tại có thể tiếp tục đi tiếp one more</w:t>
+      </w:r>
+    </w:p>
+    <w:p>
+      <w:pPr>
+        <w:pStyle w:val="ListParagraph"/>
+        <w:numPr>
+          <w:ilvl w:val="1"/>
+          <w:numId w:val="3"/>
+        </w:numPr>
+        <w:rPr>
+          <w:lang w:val="vi-VN"/>
+        </w:rPr>
+      </w:pPr>
+      <w:r>
+        <w:rPr>
+          <w:lang w:val="vi-VN"/>
+        </w:rPr>
+        <w:t>Triển khai</w:t>
+      </w:r>
+    </w:p>
+    <w:p>
+      <w:pPr>
+        <w:pStyle w:val="ListParagraph"/>
+        <w:numPr>
+          <w:ilvl w:val="2"/>
+          <w:numId w:val="3"/>
+        </w:numPr>
+        <w:rPr>
+          <w:lang w:val="vi-VN"/>
+        </w:rPr>
+      </w:pPr>
+      <w:r>
+        <w:rPr>
+          <w:lang w:val="vi-VN"/>
+        </w:rPr>
+        <w:t>Viết class TurnManager để quản lý lượt chơi.</w:t>
+      </w:r>
+    </w:p>
+    <w:p>
+      <w:pPr>
+        <w:pStyle w:val="ListParagraph"/>
+        <w:numPr>
+          <w:ilvl w:val="2"/>
+          <w:numId w:val="3"/>
+        </w:numPr>
+        <w:rPr>
+          <w:lang w:val="vi-VN"/>
+        </w:rPr>
+      </w:pPr>
+      <w:r>
+        <w:rPr>
+          <w:lang w:val="vi-VN"/>
+        </w:rPr>
+        <w:t>Cập nhật giao diện để hiển thị người chơi hiện tại (Có nên quay bàn cờ sau mỗi lượt chơi hay không ?)</w:t>
+      </w:r>
+    </w:p>
+    <w:p>
+      <w:pPr>
+        <w:pStyle w:val="ListParagraph"/>
+        <w:numPr>
+          <w:ilvl w:val="0"/>
+          <w:numId w:val="3"/>
+        </w:numPr>
+        <w:rPr>
+          <w:b/>
+          <w:bCs/>
+          <w:lang w:val="vi-VN"/>
+        </w:rPr>
+      </w:pPr>
+      <w:r>
+        <w:rPr>
+          <w:b/>
+          <w:bCs/>
+          <w:lang w:val="vi-VN"/>
+        </w:rPr>
+        <w:t>Tương tác giữa các quân cờ</w:t>
+      </w:r>
+      <w:r>
+        <w:rPr>
+          <w:b/>
+          <w:bCs/>
+          <w:lang w:val="vi-VN"/>
+        </w:rPr>
+        <w:t xml:space="preserve"> (TÙNG BẠN)</w:t>
+      </w:r>
+    </w:p>
+    <w:p>
+      <w:pPr>
+        <w:pStyle w:val="ListParagraph"/>
+        <w:numPr>
+          <w:ilvl w:val="1"/>
+          <w:numId w:val="3"/>
+        </w:numPr>
+        <w:rPr>
+          <w:lang w:val="vi-VN"/>
+        </w:rPr>
+      </w:pPr>
+      <w:r>
+        <w:rPr>
+          <w:lang w:val="vi-VN"/>
+        </w:rPr>
+        <w:t>Công việc:</w:t>
+      </w:r>
+    </w:p>
+    <w:p>
+      <w:pPr>
+        <w:pStyle w:val="ListParagraph"/>
+        <w:numPr>
+          <w:ilvl w:val="2"/>
+          <w:numId w:val="3"/>
+        </w:numPr>
+        <w:rPr>
+          <w:lang w:val="vi-VN"/>
+        </w:rPr>
+      </w:pPr>
+      <w:r>
+        <w:rPr>
+          <w:lang w:val="vi-VN"/>
+        </w:rPr>
+        <w:t xml:space="preserve">Nếu quân cờ </w:t>
+      </w:r>
+      <w:r>
+        <w:rPr>
+          <w:lang w:val="vi-VN"/>
+        </w:rPr>
+        <w:t>của “mình” đến vị trí của đối thủ -&gt; kiểm tra điều kiện ăn ? ăn : không ăn được (vì có trường hợp quân đối thủ đang ở điểm xuất phát)</w:t>
+      </w:r>
+    </w:p>
+    <w:p>
+      <w:pPr>
+        <w:pStyle w:val="ListParagraph"/>
+        <w:numPr>
+          <w:ilvl w:val="2"/>
+          <w:numId w:val="3"/>
+        </w:numPr>
+        <w:rPr>
+          <w:lang w:val="vi-VN"/>
+        </w:rPr>
+      </w:pPr>
+      <w:r>
+        <w:rPr>
+          <w:lang w:val="vi-VN"/>
+        </w:rPr>
+        <w:t>…… (tính năng, có thể thêm ý tưởng)</w:t>
+      </w:r>
+    </w:p>
+    <w:p>
+      <w:pPr>
+        <w:pStyle w:val="ListParagraph"/>
+        <w:numPr>
+          <w:ilvl w:val="1"/>
+          <w:numId w:val="3"/>
+        </w:numPr>
+        <w:rPr>
+          <w:lang w:val="vi-VN"/>
+        </w:rPr>
+      </w:pPr>
+      <w:r>
+        <w:rPr>
+          <w:lang w:val="vi-VN"/>
+        </w:rPr>
+        <w:t>Triển khai:</w:t>
+      </w:r>
+    </w:p>
+    <w:p>
+      <w:pPr>
+        <w:pStyle w:val="ListParagraph"/>
+        <w:numPr>
+          <w:ilvl w:val="2"/>
+          <w:numId w:val="3"/>
+        </w:numPr>
+        <w:rPr>
+          <w:lang w:val="vi-VN"/>
+        </w:rPr>
+      </w:pPr>
+      <w:r>
+        <w:rPr>
+          <w:lang w:val="vi-VN"/>
+        </w:rPr>
+        <w:t>Kiểm tra danh sách các quân cờ sau mỗi lần di chuyển (check win, check ăn quân, sau này có thể check kĩ năng nữa,…)</w:t>
+      </w:r>
+    </w:p>
+    <w:p>
+      <w:pPr>
+        <w:pStyle w:val="ListParagraph"/>
+        <w:numPr>
+          <w:ilvl w:val="0"/>
+          <w:numId w:val="3"/>
+        </w:numPr>
+        <w:rPr>
+          <w:b/>
+          <w:bCs/>
+          <w:lang w:val="vi-VN"/>
+        </w:rPr>
+      </w:pPr>
+      <w:r>
+        <w:rPr>
+          <w:b/>
+          <w:bCs/>
+          <w:lang w:val="vi-VN"/>
+        </w:rPr>
+        <w:t>Cải thiện giao diện</w:t>
+      </w:r>
+      <w:r>
+        <w:rPr>
+          <w:b/>
+          <w:bCs/>
+          <w:lang w:val="vi-VN"/>
+        </w:rPr>
+        <w:t xml:space="preserve"> (Hải Đức)</w:t>
+      </w:r>
+    </w:p>
+    <w:p>
+      <w:pPr>
+        <w:pStyle w:val="ListParagraph"/>
+        <w:numPr>
+          <w:ilvl w:val="1"/>
+          <w:numId w:val="3"/>
+        </w:numPr>
+        <w:rPr>
+          <w:lang w:val="vi-VN"/>
+        </w:rPr>
+      </w:pPr>
+      <w:r>
+        <w:rPr>
+          <w:lang w:val="vi-VN"/>
+        </w:rPr>
+        <w:t>Công việc:</w:t>
+      </w:r>
+    </w:p>
+    <w:p>
+      <w:pPr>
+        <w:pStyle w:val="ListParagraph"/>
+        <w:numPr>
+          <w:ilvl w:val="2"/>
+          <w:numId w:val="3"/>
+        </w:numPr>
+        <w:rPr>
+          <w:lang w:val="vi-VN"/>
+        </w:rPr>
+      </w:pPr>
+      <w:r>
+        <w:rPr>
+          <w:lang w:val="vi-VN"/>
+        </w:rPr>
+        <w:t>Hiển thị lượt chơi hiện tại</w:t>
+      </w:r>
+    </w:p>
+    <w:p>
+      <w:pPr>
+        <w:pStyle w:val="ListParagraph"/>
+        <w:numPr>
+          <w:ilvl w:val="2"/>
+          <w:numId w:val="3"/>
+        </w:numPr>
+        <w:rPr>
+          <w:lang w:val="vi-VN"/>
+        </w:rPr>
+      </w:pPr>
+      <w:r>
+        <w:rPr>
+          <w:lang w:val="vi-VN"/>
+        </w:rPr>
+        <w:t>Làm animation cho quân cờ di chuyển</w:t>
+      </w:r>
+    </w:p>
+    <w:p>
+      <w:pPr>
+        <w:pStyle w:val="ListParagraph"/>
+        <w:numPr>
+          <w:ilvl w:val="2"/>
+          <w:numId w:val="3"/>
+        </w:numPr>
+        <w:rPr>
+          <w:lang w:val="vi-VN"/>
+        </w:rPr>
+      </w:pPr>
+      <w:r>
+        <w:rPr>
+          <w:lang w:val="vi-VN"/>
+        </w:rPr>
+        <w:t>Thêm hiệu ứng xúc xắc (xúc lên trời rồi rơi xuống)</w:t>
+      </w:r>
+    </w:p>
+    <w:p>
+      <w:pPr>
+        <w:pStyle w:val="ListParagraph"/>
+        <w:numPr>
+          <w:ilvl w:val="2"/>
+          <w:numId w:val="3"/>
+        </w:numPr>
+        <w:rPr>
+          <w:lang w:val="vi-VN"/>
+        </w:rPr>
+      </w:pPr>
+      <w:r>
+        <w:rPr>
+          <w:lang w:val="vi-VN"/>
+        </w:rPr>
+        <w:t>Tô sáng các quân cờ có thể di chuyển (</w:t>
+      </w:r>
+      <w:r>
+        <w:rPr>
+          <w:b/>
+          <w:bCs/>
+          <w:lang w:val="vi-VN"/>
+        </w:rPr>
+        <w:t>như Tùng nói thì dùng mũi tên tam giác ở trên đầu cũng được nhưng mà tôi thấy không nổi bật, sợ người chơi khó nhìn</w:t>
+      </w:r>
+      <w:r>
+        <w:rPr>
+          <w:lang w:val="vi-VN"/>
+        </w:rPr>
+        <w:t>)</w:t>
+      </w:r>
+    </w:p>
+    <w:p>
+      <w:pPr>
+        <w:pStyle w:val="ListParagraph"/>
+        <w:numPr>
+          <w:ilvl w:val="1"/>
+          <w:numId w:val="3"/>
+        </w:numPr>
+        <w:rPr>
+          <w:lang w:val="vi-VN"/>
+        </w:rPr>
+      </w:pPr>
+      <w:r>
+        <w:rPr>
+          <w:lang w:val="vi-VN"/>
+        </w:rPr>
+        <w:t>Triển khai:</w:t>
+      </w:r>
+    </w:p>
+    <w:p>
+      <w:pPr>
+        <w:pStyle w:val="ListParagraph"/>
+        <w:numPr>
+          <w:ilvl w:val="2"/>
+          <w:numId w:val="3"/>
+        </w:numPr>
+        <w:rPr>
+          <w:lang w:val="vi-VN"/>
+        </w:rPr>
+      </w:pPr>
+      <w:r>
+        <w:rPr>
+          <w:lang w:val="vi-VN"/>
+        </w:rPr>
+        <w:t>Thêm hiệu ứng di chuyển bằng timer hoặc Thread.sleep().</w:t>
+      </w:r>
+    </w:p>
+    <w:p>
+      <w:pPr>
+        <w:pStyle w:val="ListParagraph"/>
+        <w:numPr>
+          <w:ilvl w:val="0"/>
+          <w:numId w:val="3"/>
+        </w:numPr>
+        <w:rPr>
+          <w:b/>
+          <w:bCs/>
+          <w:lang w:val="vi-VN"/>
+        </w:rPr>
+      </w:pPr>
+      <w:r>
+        <w:rPr>
+          <w:b/>
+          <w:bCs/>
+          <w:lang w:val="vi-VN"/>
+        </w:rPr>
+        <w:t>Âm thanh và hiệu ứng</w:t>
+      </w:r>
+      <w:r>
+        <w:rPr>
+          <w:b/>
+          <w:bCs/>
+          <w:lang w:val="vi-VN"/>
+        </w:rPr>
+        <w:t xml:space="preserve"> (Nguyễn Văn Tú – đi tìm âm thanh và cách triển khai nó)</w:t>
+      </w:r>
+    </w:p>
+    <w:p>
+      <w:pPr>
+        <w:pStyle w:val="ListParagraph"/>
+        <w:numPr>
+          <w:ilvl w:val="1"/>
+          <w:numId w:val="3"/>
+        </w:numPr>
+        <w:rPr>
+          <w:lang w:val="vi-VN"/>
+        </w:rPr>
+      </w:pPr>
+      <w:r>
+        <w:rPr>
+          <w:lang w:val="vi-VN"/>
+        </w:rPr>
+        <w:t>Công việc:</w:t>
+      </w:r>
+    </w:p>
+    <w:p>
+      <w:pPr>
+        <w:pStyle w:val="ListParagraph"/>
+        <w:numPr>
+          <w:ilvl w:val="2"/>
+          <w:numId w:val="3"/>
+        </w:numPr>
+        <w:rPr>
+          <w:lang w:val="vi-VN"/>
+        </w:rPr>
+      </w:pPr>
+      <w:r>
+        <w:rPr>
+          <w:lang w:val="vi-VN"/>
+        </w:rPr>
+        <w:t>Âm thanh khi lắc xúc xắc</w:t>
+      </w:r>
+    </w:p>
+    <w:p>
+      <w:pPr>
+        <w:pStyle w:val="ListParagraph"/>
+        <w:numPr>
+          <w:ilvl w:val="2"/>
+          <w:numId w:val="3"/>
+        </w:numPr>
+        <w:rPr>
+          <w:lang w:val="vi-VN"/>
+        </w:rPr>
+      </w:pPr>
+      <w:r>
+        <w:rPr>
+          <w:lang w:val="vi-VN"/>
+        </w:rPr>
+        <w:t>Âm thanh khi quân cờ di chuyển</w:t>
+      </w:r>
+    </w:p>
+    <w:p>
+      <w:pPr>
+        <w:pStyle w:val="ListParagraph"/>
+        <w:numPr>
+          <w:ilvl w:val="2"/>
+          <w:numId w:val="3"/>
+        </w:numPr>
+        <w:rPr>
+          <w:lang w:val="vi-VN"/>
+        </w:rPr>
+      </w:pPr>
+      <w:r>
+        <w:rPr>
+          <w:lang w:val="vi-VN"/>
+        </w:rPr>
+        <w:t>Hiệu ứng khi ăn quân đối thủ</w:t>
+      </w:r>
+    </w:p>
+    <w:p>
+      <w:pPr>
+        <w:pStyle w:val="ListParagraph"/>
+        <w:numPr>
+          <w:ilvl w:val="1"/>
+          <w:numId w:val="3"/>
+        </w:numPr>
+        <w:rPr>
+          <w:lang w:val="vi-VN"/>
+        </w:rPr>
+      </w:pPr>
+      <w:r>
+        <w:rPr>
+          <w:lang w:val="vi-VN"/>
+        </w:rPr>
+        <w:lastRenderedPageBreak/>
+        <w:t>Triển khai</w:t>
+      </w:r>
+    </w:p>
+    <w:p>
+      <w:pPr>
+        <w:pStyle w:val="ListParagraph"/>
+        <w:numPr>
+          <w:ilvl w:val="2"/>
+          <w:numId w:val="3"/>
+        </w:numPr>
+        <w:rPr>
+          <w:lang w:val="vi-VN"/>
+        </w:rPr>
+      </w:pPr>
+      <w:r>
+        <w:rPr>
+          <w:lang w:val="vi-VN"/>
+        </w:rPr>
+        <w:t>Sử dụng javax.sound.sampled.Clip để phát âm thanh</w:t>
+      </w:r>
+    </w:p>
+    <w:p>
+      <w:pPr>
+        <w:pStyle w:val="ListParagraph"/>
+        <w:numPr>
+          <w:ilvl w:val="2"/>
+          <w:numId w:val="3"/>
+        </w:numPr>
+        <w:rPr>
+          <w:lang w:val="vi-VN"/>
+        </w:rPr>
+      </w:pPr>
+      <w:r>
+        <w:rPr>
+          <w:lang w:val="vi-VN"/>
+        </w:rPr>
+        <w:t>Thêm animation nhỏ khi quân cờ bị ăn</w:t>
+      </w:r>
+    </w:p>
+    <w:p>
+      <w:pPr>
+        <w:pStyle w:val="ListParagraph"/>
+        <w:ind w:left="2160"/>
+        <w:rPr>
+          <w:lang w:val="vi-VN"/>
+        </w:rPr>
+      </w:pPr>
+    </w:p>
+    <w:p>
+      <w:pPr>
+        <w:pStyle w:val="ListParagraph"/>
+        <w:numPr>
+          <w:ilvl w:val="0"/>
+          <w:numId w:val="3"/>
+        </w:numPr>
+        <w:rPr>
+          <w:b/>
+          <w:bCs/>
+          <w:lang w:val="vi-VN"/>
+        </w:rPr>
+      </w:pPr>
+      <w:r>
+        <w:rPr>
+          <w:b/>
+          <w:bCs/>
+          <w:lang w:val="vi-VN"/>
+        </w:rPr>
+        <w:t>Màn hình menu và hướng dẫn (Hải Đức nhận)</w:t>
+      </w:r>
+    </w:p>
+    <w:p>
+      <w:pPr>
+        <w:pStyle w:val="ListParagraph"/>
+        <w:numPr>
+          <w:ilvl w:val="1"/>
+          <w:numId w:val="3"/>
+        </w:numPr>
+        <w:rPr>
+          <w:lang w:val="vi-VN"/>
+        </w:rPr>
+      </w:pPr>
+      <w:r>
+        <w:rPr>
+          <w:lang w:val="vi-VN"/>
+        </w:rPr>
+        <w:t>Công việc</w:t>
+      </w:r>
+    </w:p>
+    <w:p>
+      <w:pPr>
+        <w:pStyle w:val="ListParagraph"/>
+        <w:numPr>
+          <w:ilvl w:val="2"/>
+          <w:numId w:val="3"/>
+        </w:numPr>
+        <w:rPr>
+          <w:lang w:val="vi-VN"/>
+        </w:rPr>
+      </w:pPr>
+      <w:r>
+        <w:rPr>
+          <w:lang w:val="vi-VN"/>
+        </w:rPr>
+        <w:t>Màn hình chính</w:t>
+      </w:r>
+    </w:p>
+    <w:p>
+      <w:pPr>
+        <w:pStyle w:val="ListParagraph"/>
+        <w:numPr>
+          <w:ilvl w:val="2"/>
+          <w:numId w:val="3"/>
+        </w:numPr>
+        <w:rPr>
+          <w:lang w:val="vi-VN"/>
+        </w:rPr>
+      </w:pPr>
+      <w:r>
+        <w:rPr>
+          <w:lang w:val="vi-VN"/>
+        </w:rPr>
+        <w:t>Hướng dẫn cách chơi game để người mới có thể hiểu luật</w:t>
+      </w:r>
+    </w:p>
+    <w:p>
+      <w:pPr>
+        <w:pStyle w:val="ListParagraph"/>
+        <w:numPr>
+          <w:ilvl w:val="1"/>
+          <w:numId w:val="3"/>
+        </w:numPr>
+        <w:rPr>
+          <w:lang w:val="vi-VN"/>
+        </w:rPr>
+      </w:pPr>
+      <w:r>
+        <w:rPr>
+          <w:lang w:val="vi-VN"/>
+        </w:rPr>
+        <w:t>Triển khai</w:t>
+      </w:r>
+    </w:p>
+    <w:p>
+      <w:pPr>
+        <w:pStyle w:val="ListParagraph"/>
+        <w:numPr>
+          <w:ilvl w:val="2"/>
+          <w:numId w:val="3"/>
+        </w:numPr>
+        <w:rPr>
+          <w:lang w:val="vi-VN"/>
+        </w:rPr>
+      </w:pPr>
+      <w:r>
+        <w:rPr>
+          <w:lang w:val="vi-VN"/>
+        </w:rPr>
+        <w:t xml:space="preserve">Tạo màn hình </w:t>
+      </w:r>
+    </w:p>
+    <w:p>
+      <w:pPr>
+        <w:pStyle w:val="ListParagraph"/>
+        <w:numPr>
+          <w:ilvl w:val="2"/>
+          <w:numId w:val="3"/>
+        </w:numPr>
+        <w:rPr>
+          <w:lang w:val="vi-VN"/>
+        </w:rPr>
+      </w:pPr>
+      <w:r>
+        <w:rPr>
+          <w:lang w:val="vi-VN"/>
+        </w:rPr>
+        <w:t>…</w:t>
+      </w:r>
+    </w:p>
+    <w:p>
+      <w:pPr>
+        <w:pStyle w:val="ListParagraph"/>
+        <w:numPr>
+          <w:ilvl w:val="0"/>
+          <w:numId w:val="3"/>
+        </w:numPr>
+        <w:rPr>
+          <w:b/>
+          <w:bCs/>
+          <w:lang w:val="vi-VN"/>
+        </w:rPr>
+      </w:pPr>
+      <w:r>
+        <w:rPr>
+          <w:b/>
+          <w:bCs/>
+          <w:lang w:val="vi-VN"/>
+        </w:rPr>
+        <w:t>Lưu trạng thái game và tiếp tục chơi</w:t>
+      </w:r>
+      <w:r>
+        <w:rPr>
+          <w:b/>
+          <w:bCs/>
+          <w:lang w:val="vi-VN"/>
+        </w:rPr>
+        <w:t xml:space="preserve"> (Hải Đức)</w:t>
+      </w:r>
+    </w:p>
+    <w:p>
+      <w:pPr>
+        <w:pStyle w:val="ListParagraph"/>
+        <w:numPr>
+          <w:ilvl w:val="1"/>
+          <w:numId w:val="3"/>
+        </w:numPr>
+        <w:rPr>
+          <w:lang w:val="vi-VN"/>
+        </w:rPr>
+      </w:pPr>
+      <w:r>
+        <w:rPr>
+          <w:lang w:val="vi-VN"/>
+        </w:rPr>
+        <w:t>Công việc:</w:t>
+      </w:r>
+    </w:p>
+    <w:p>
+      <w:pPr>
+        <w:pStyle w:val="ListParagraph"/>
+        <w:numPr>
+          <w:ilvl w:val="2"/>
+          <w:numId w:val="3"/>
+        </w:numPr>
+        <w:rPr>
+          <w:lang w:val="vi-VN"/>
+        </w:rPr>
+      </w:pPr>
+      <w:r>
+        <w:rPr>
+          <w:lang w:val="vi-VN"/>
+        </w:rPr>
+        <w:t>Cho phép lưu game đang chơi và tiếp tục lại sau</w:t>
+      </w:r>
+    </w:p>
+    <w:p>
+      <w:pPr>
+        <w:pStyle w:val="ListParagraph"/>
+        <w:numPr>
+          <w:ilvl w:val="2"/>
+          <w:numId w:val="3"/>
+        </w:numPr>
+        <w:rPr>
+          <w:lang w:val="vi-VN"/>
+        </w:rPr>
+      </w:pPr>
+      <w:r>
+        <w:rPr>
+          <w:lang w:val="vi-VN"/>
+        </w:rPr>
+        <w:t>Ghi lại thông tin người chơi và vị trí quân cờ</w:t>
+      </w:r>
+    </w:p>
+    <w:p>
+      <w:pPr>
+        <w:pStyle w:val="ListParagraph"/>
+        <w:numPr>
+          <w:ilvl w:val="1"/>
+          <w:numId w:val="3"/>
+        </w:numPr>
+        <w:rPr>
+          <w:lang w:val="vi-VN"/>
+        </w:rPr>
+      </w:pPr>
+      <w:r>
+        <w:rPr>
+          <w:lang w:val="vi-VN"/>
+        </w:rPr>
+        <w:t>Triển khai</w:t>
+      </w:r>
+    </w:p>
+    <w:p>
+      <w:pPr>
+        <w:pStyle w:val="ListParagraph"/>
+        <w:numPr>
+          <w:ilvl w:val="2"/>
+          <w:numId w:val="3"/>
+        </w:numPr>
+        <w:rPr>
+          <w:lang w:val="vi-VN"/>
+        </w:rPr>
+      </w:pPr>
+      <w:r>
+        <w:rPr>
+          <w:lang w:val="vi-VN"/>
+        </w:rPr>
+        <w:t>Dùng Java Serialization hoặc ghi ra file JSON/XML để lưu trạng thái</w:t>
+      </w:r>
+    </w:p>
+    <w:p>
+      <w:pPr>
+        <w:pStyle w:val="ListParagraph"/>
+        <w:numPr>
+          <w:ilvl w:val="2"/>
+          <w:numId w:val="3"/>
+        </w:numPr>
+        <w:rPr>
+          <w:lang w:val="vi-VN"/>
+        </w:rPr>
+      </w:pPr>
+      <w:r>
+        <w:rPr>
+          <w:lang w:val="vi-VN"/>
+        </w:rPr>
+        <w:t>Khi mở game, đọc lại dữ liệu đã lưu</w:t>
+      </w:r>
+    </w:p>
+    <w:p>
+      <w:pPr>
+        <w:pStyle w:val="ListParagraph"/>
+        <w:numPr>
+          <w:ilvl w:val="0"/>
+          <w:numId w:val="3"/>
+        </w:numPr>
+        <w:rPr>
+          <w:b/>
+          <w:bCs/>
+          <w:lang w:val="vi-VN"/>
+        </w:rPr>
+      </w:pPr>
+      <w:r>
+        <w:rPr>
+          <w:b/>
+          <w:bCs/>
+          <w:lang w:val="vi-VN"/>
+        </w:rPr>
+        <w:t>AI đối thủ (Nếu có thời gian)</w:t>
+      </w:r>
+    </w:p>
+    <w:p>
+      <w:pPr>
+        <w:pStyle w:val="ListParagraph"/>
+        <w:numPr>
+          <w:ilvl w:val="1"/>
+          <w:numId w:val="3"/>
+        </w:numPr>
+        <w:rPr>
+          <w:lang w:val="vi-VN"/>
+        </w:rPr>
+      </w:pPr>
+      <w:r>
+        <w:rPr>
+          <w:lang w:val="vi-VN"/>
+        </w:rPr>
+        <w:t>Công việc:</w:t>
+      </w:r>
+    </w:p>
+    <w:p>
+      <w:pPr>
+        <w:pStyle w:val="ListParagraph"/>
+        <w:numPr>
+          <w:ilvl w:val="2"/>
+          <w:numId w:val="3"/>
+        </w:numPr>
+        <w:rPr>
+          <w:lang w:val="vi-VN"/>
+        </w:rPr>
+      </w:pPr>
+      <w:r>
+        <w:rPr>
+          <w:lang w:val="vi-VN"/>
+        </w:rPr>
+        <w:t>Viết thuật toán</w:t>
+      </w:r>
+    </w:p>
+    <w:p>
+      <w:pPr>
+        <w:pStyle w:val="ListParagraph"/>
+        <w:numPr>
+          <w:ilvl w:val="2"/>
+          <w:numId w:val="3"/>
+        </w:numPr>
+        <w:rPr>
+          <w:lang w:val="vi-VN"/>
+        </w:rPr>
+      </w:pPr>
+      <w:r>
+        <w:rPr>
+          <w:lang w:val="vi-VN"/>
+        </w:rPr>
+        <w:t xml:space="preserve">AI sẽ tự lăn xúc xắc, chọn quân cờ hợp lí để di </w:t>
+      </w:r>
+      <w:r>
+        <w:rPr>
+          <w:lang w:val="vi-VN"/>
+        </w:rPr>
+        <w:t>chuyển</w:t>
+      </w:r>
+    </w:p>
+    <w:p>
+      <w:pPr>
+        <w:pStyle w:val="ListParagraph"/>
+        <w:numPr>
+          <w:ilvl w:val="1"/>
+          <w:numId w:val="3"/>
+        </w:numPr>
+        <w:rPr>
+          <w:lang w:val="vi-VN"/>
+        </w:rPr>
+      </w:pPr>
+      <w:r>
+        <w:rPr>
+          <w:lang w:val="vi-VN"/>
+        </w:rPr>
+        <w:t>Triển khai:</w:t>
+      </w:r>
+    </w:p>
+    <w:p>
+      <w:pPr>
+        <w:pStyle w:val="ListParagraph"/>
+        <w:numPr>
+          <w:ilvl w:val="2"/>
+          <w:numId w:val="3"/>
+        </w:numPr>
+        <w:rPr>
+          <w:lang w:val="vi-VN"/>
+        </w:rPr>
+      </w:pPr>
+      <w:r>
+        <w:rPr>
+          <w:lang w:val="vi-VN"/>
+        </w:rPr>
+        <w:t>Chọn ngẫu nhiên</w:t>
+      </w:r>
+    </w:p>
+    <w:p>
+      <w:pPr>
+        <w:pStyle w:val="ListParagraph"/>
+        <w:numPr>
+          <w:ilvl w:val="2"/>
+          <w:numId w:val="3"/>
+        </w:numPr>
+        <w:rPr>
+          <w:lang w:val="vi-VN"/>
+        </w:rPr>
+      </w:pPr>
+      <w:r>
+        <w:rPr>
+          <w:lang w:val="vi-VN"/>
+        </w:rPr>
+        <w:t>Nâng cao thì dùng Minimax Algorithm để chọn nước đi tối ưu</w:t>
+      </w:r>
+    </w:p>
+    <w:p>
+      <w:pPr>
+        <w:pStyle w:val="ListParagraph"/>
+        <w:numPr>
+          <w:ilvl w:val="0"/>
+          <w:numId w:val="3"/>
+        </w:numPr>
+        <w:rPr>
+          <w:b/>
+          <w:bCs/>
+          <w:lang w:val="vi-VN"/>
+        </w:rPr>
+      </w:pPr>
+      <w:r>
+        <w:rPr>
+          <w:b/>
+          <w:bCs/>
+          <w:lang w:val="vi-VN"/>
+        </w:rPr>
+        <w:t>Kiểm thử và sửa lỗi (Hải Đức)</w:t>
+      </w:r>
+    </w:p>
+    <w:p>
+      <w:pPr>
+        <w:pStyle w:val="ListParagraph"/>
+        <w:numPr>
+          <w:ilvl w:val="1"/>
+          <w:numId w:val="3"/>
+        </w:numPr>
+        <w:rPr>
+          <w:lang w:val="vi-VN"/>
+        </w:rPr>
+      </w:pPr>
+      <w:r>
+        <w:rPr>
+          <w:lang w:val="vi-VN"/>
+        </w:rPr>
+        <w:t>Công việc:</w:t>
+      </w:r>
+    </w:p>
+    <w:p>
+      <w:pPr>
+        <w:pStyle w:val="ListParagraph"/>
+        <w:numPr>
+          <w:ilvl w:val="2"/>
+          <w:numId w:val="3"/>
+        </w:numPr>
+        <w:rPr>
+          <w:lang w:val="vi-VN"/>
+        </w:rPr>
+      </w:pPr>
+      <w:r>
+        <w:rPr>
+          <w:lang w:val="vi-VN"/>
+        </w:rPr>
+        <w:t>Kiểm tra tất cả quy tắc di chuyển đã đúng chưa</w:t>
+      </w:r>
+    </w:p>
+    <w:p>
+      <w:pPr>
+        <w:pStyle w:val="ListParagraph"/>
+        <w:numPr>
+          <w:ilvl w:val="2"/>
+          <w:numId w:val="3"/>
+        </w:numPr>
+        <w:rPr>
+          <w:lang w:val="vi-VN"/>
+        </w:rPr>
+      </w:pPr>
+      <w:r>
+        <w:rPr>
+          <w:lang w:val="vi-VN"/>
+        </w:rPr>
+        <w:t>Xử lý trường hợp đặc biệt đã đúng chưa</w:t>
+      </w:r>
+    </w:p>
+    <w:p>
+      <w:pPr>
+        <w:pStyle w:val="ListParagraph"/>
+        <w:numPr>
+          <w:ilvl w:val="2"/>
+          <w:numId w:val="3"/>
+        </w:numPr>
+        <w:rPr>
+          <w:lang w:val="vi-VN"/>
+        </w:rPr>
+      </w:pPr>
+      <w:r>
+        <w:rPr>
+          <w:lang w:val="vi-VN"/>
+        </w:rPr>
+        <w:t>Chạy game với anh em để tìm lỗi</w:t>
+      </w:r>
+    </w:p>
+    <w:p>
+      <w:pPr>
+        <w:pStyle w:val="ListParagraph"/>
+        <w:numPr>
+          <w:ilvl w:val="1"/>
+          <w:numId w:val="3"/>
+        </w:numPr>
+        <w:rPr>
+          <w:lang w:val="vi-VN"/>
+        </w:rPr>
+      </w:pPr>
+      <w:r>
+        <w:rPr>
+          <w:lang w:val="vi-VN"/>
+        </w:rPr>
+        <w:t>Triển khai:</w:t>
+      </w:r>
+    </w:p>
+    <w:p>
+      <w:pPr>
+        <w:pStyle w:val="ListParagraph"/>
+        <w:numPr>
+          <w:ilvl w:val="2"/>
+          <w:numId w:val="3"/>
+        </w:numPr>
+        <w:rPr>
+          <w:lang w:val="vi-VN"/>
+        </w:rPr>
+      </w:pPr>
+      <w:r>
+        <w:rPr>
+          <w:lang w:val="vi-VN"/>
+        </w:rPr>
+        <w:t>Viết test case để kiểm tra các chức năng</w:t>
+      </w:r>
+    </w:p>
+    <w:p>
+      <w:pPr>
+        <w:pStyle w:val="ListParagraph"/>
+        <w:numPr>
+          <w:ilvl w:val="2"/>
+          <w:numId w:val="3"/>
+        </w:numPr>
+        <w:rPr>
+          <w:lang w:val="vi-VN"/>
+        </w:rPr>
+      </w:pPr>
+      <w:r>
+        <w:rPr>
+          <w:lang w:val="vi-VN"/>
+        </w:rPr>
+        <w:t>Ghi lại lỗi phát hiện và sửa chúng</w:t>
+      </w:r>
+    </w:p>
     <w:sectPr>
       <w:pgSz w:w="12240" w:h="15840"/>
       <w:pgMar w:top="1440" w:right="1440" w:bottom="1440" w:left="1440" w:header="720" w:footer="720" w:gutter="0"/>
@@ -3774,16 +5199,16 @@
 <file path=word/numbering.xml><?xml version="1.0" encoding="utf-8"?>
 <w:numbering xmlns:wpc="http://schemas.microsoft.com/office/word/2010/wordprocessingCanvas" xmlns:cx="http://schemas.microsoft.com/office/drawing/2014/chartex" xmlns:cx1="http://schemas.microsoft.com/office/drawing/2015/9/8/chartex" xmlns:cx2="http://schemas.microsoft.com/office/drawing/2015/10/21/chartex" xmlns:cx3="http://schemas.microsoft.com/office/drawing/2016/5/9/chartex" xmlns:cx4="http://schemas.microsoft.com/office/drawing/2016/5/10/chartex" xmlns:cx5="http://schemas.microsoft.com/office/drawing/2016/5/11/chartex" xmlns:cx6="http://schemas.microsoft.com/office/drawing/2016/5/12/chartex" xmlns:cx7="http://schemas.microsoft.com/office/drawing/2016/5/13/chartex" xmlns:cx8="http://schemas.microsoft.com/office/drawing/2016/5/14/chartex" xmlns:mc="http://schemas.openxmlformats.org/markup-compatibility/2006" xmlns:aink="http://schemas.microsoft.com/office/drawing/2016/ink" xmlns:am3d="http://schemas.microsoft.com/office/drawing/2017/model3d" xmlns:o="urn:schemas-microsoft-com:office:office" xmlns:oel="http://schemas.microsoft.com/office/2019/extlst" xmlns:r="http://schemas.openxmlformats.org/officeDocument/2006/relationships" xmlns:m="http://schemas.openxmlformats.org/officeDocument/2006/math" xmlns:v="urn:schemas-microsoft-com:vml" xmlns:wp14="http://schemas.microsoft.com/office/word/2010/wordprocessingDrawing" xmlns:wp="http://schemas.openxmlformats.org/drawingml/2006/wordprocessingDrawing" xmlns:w10="urn:schemas-microsoft-com:office:word" xmlns:w="http://schemas.openxmlformats.org/wordprocessingml/2006/main" xmlns:w14="http://schemas.microsoft.com/office/word/2010/wordml" xmlns:w15="http://schemas.microsoft.com/office/word/2012/wordml" xmlns:w16cex="http://schemas.microsoft.com/office/word/2018/wordml/cex" xmlns:w16cid="http://schemas.microsoft.com/office/word/2016/wordml/cid" xmlns:w16="http://schemas.microsoft.com/office/word/2018/wordml" xmlns:w16du="http://schemas.microsoft.com/office/word/2023/wordml/word16du" xmlns:w16sdtdh="http://schemas.microsoft.com/office/word/2020/wordml/sdtdatahash" xmlns:w16sdtfl="http://schemas.microsoft.com/office/word/2024/wordml/sdtformatlock" xmlns:w16se="http://schemas.microsoft.com/office/word/2015/wordml/symex" xmlns:wpg="http://schemas.microsoft.com/office/word/2010/wordprocessingGroup" xmlns:wpi="http://schemas.microsoft.com/office/word/2010/wordprocessingInk" xmlns:wne="http://schemas.microsoft.com/office/word/2006/wordml" xmlns:wps="http://schemas.microsoft.com/office/word/2010/wordprocessingShape" mc:Ignorable="w14 w15 w16se w16cid w16 w16cex w16sdtdh w16sdtfl w16du wp14">
   <w:abstractNum w:abstractNumId="0" w15:restartNumberingAfterBreak="0">
-    <w:nsid w:val="254A3C6F"/>
+    <w:nsid w:val="1C367FAB"/>
     <w:multiLevelType w:val="hybridMultilevel"/>
-    <w:tmpl w:val="2A6E1C90"/>
-    <w:lvl w:ilvl="0" w:tplc="02944CA8">
+    <w:tmpl w:val="9A229F12"/>
+    <w:lvl w:ilvl="0" w:tplc="74A2F278">
       <w:start w:val="1"/>
       <w:numFmt w:val="upperRoman"/>
       <w:lvlText w:val="%1."/>
       <w:lvlJc w:val="left"/>
       <w:pPr>
-        <w:ind w:left="1080" w:hanging="720"/>
+        <w:ind w:left="1800" w:hanging="720"/>
       </w:pPr>
       <w:rPr>
         <w:rFonts w:hint="default"/>
@@ -3795,7 +5220,7 @@
       <w:lvlText w:val="%2."/>
       <w:lvlJc w:val="left"/>
       <w:pPr>
-        <w:ind w:left="1440" w:hanging="360"/>
+        <w:ind w:left="2160" w:hanging="360"/>
       </w:pPr>
     </w:lvl>
     <w:lvl w:ilvl="2" w:tplc="0409001B">
@@ -3804,7 +5229,7 @@
       <w:lvlText w:val="%3."/>
       <w:lvlJc w:val="right"/>
       <w:pPr>
-        <w:ind w:left="2160" w:hanging="180"/>
+        <w:ind w:left="2880" w:hanging="180"/>
       </w:pPr>
     </w:lvl>
     <w:lvl w:ilvl="3" w:tplc="0409000F">
@@ -3813,7 +5238,7 @@
       <w:lvlText w:val="%4."/>
       <w:lvlJc w:val="left"/>
       <w:pPr>
-        <w:ind w:left="2880" w:hanging="360"/>
+        <w:ind w:left="3600" w:hanging="360"/>
       </w:pPr>
     </w:lvl>
     <w:lvl w:ilvl="4" w:tplc="04090019" w:tentative="1">
@@ -3822,7 +5247,7 @@
       <w:lvlText w:val="%5."/>
       <w:lvlJc w:val="left"/>
       <w:pPr>
-        <w:ind w:left="3600" w:hanging="360"/>
+        <w:ind w:left="4320" w:hanging="360"/>
       </w:pPr>
     </w:lvl>
     <w:lvl w:ilvl="5" w:tplc="0409001B" w:tentative="1">
@@ -3831,7 +5256,7 @@
       <w:lvlText w:val="%6."/>
       <w:lvlJc w:val="right"/>
       <w:pPr>
-        <w:ind w:left="4320" w:hanging="180"/>
+        <w:ind w:left="5040" w:hanging="180"/>
       </w:pPr>
     </w:lvl>
     <w:lvl w:ilvl="6" w:tplc="0409000F" w:tentative="1">
@@ -3840,7 +5265,7 @@
       <w:lvlText w:val="%7."/>
       <w:lvlJc w:val="left"/>
       <w:pPr>
-        <w:ind w:left="5040" w:hanging="360"/>
+        <w:ind w:left="5760" w:hanging="360"/>
       </w:pPr>
     </w:lvl>
     <w:lvl w:ilvl="7" w:tplc="04090019" w:tentative="1">
@@ -3849,7 +5274,7 @@
       <w:lvlText w:val="%8."/>
       <w:lvlJc w:val="left"/>
       <w:pPr>
-        <w:ind w:left="5760" w:hanging="360"/>
+        <w:ind w:left="6480" w:hanging="360"/>
       </w:pPr>
     </w:lvl>
     <w:lvl w:ilvl="8" w:tplc="0409001B" w:tentative="1">
@@ -3858,11 +5283,100 @@
       <w:lvlText w:val="%9."/>
       <w:lvlJc w:val="right"/>
       <w:pPr>
-        <w:ind w:left="6480" w:hanging="180"/>
+        <w:ind w:left="7200" w:hanging="180"/>
       </w:pPr>
     </w:lvl>
   </w:abstractNum>
   <w:abstractNum w:abstractNumId="1" w15:restartNumberingAfterBreak="0">
+    <w:nsid w:val="254A3C6F"/>
+    <w:multiLevelType w:val="hybridMultilevel"/>
+    <w:tmpl w:val="2A6E1C90"/>
+    <w:lvl w:ilvl="0" w:tplc="02944CA8">
+      <w:start w:val="1"/>
+      <w:numFmt w:val="upperRoman"/>
+      <w:lvlText w:val="%1."/>
+      <w:lvlJc w:val="left"/>
+      <w:pPr>
+        <w:ind w:left="1080" w:hanging="720"/>
+      </w:pPr>
+      <w:rPr>
+        <w:rFonts w:hint="default"/>
+      </w:rPr>
+    </w:lvl>
+    <w:lvl w:ilvl="1" w:tplc="04090019">
+      <w:start w:val="1"/>
+      <w:numFmt w:val="lowerLetter"/>
+      <w:lvlText w:val="%2."/>
+      <w:lvlJc w:val="left"/>
+      <w:pPr>
+        <w:ind w:left="1440" w:hanging="360"/>
+      </w:pPr>
+    </w:lvl>
+    <w:lvl w:ilvl="2" w:tplc="0409001B">
+      <w:start w:val="1"/>
+      <w:numFmt w:val="lowerRoman"/>
+      <w:lvlText w:val="%3."/>
+      <w:lvlJc w:val="right"/>
+      <w:pPr>
+        <w:ind w:left="2160" w:hanging="180"/>
+      </w:pPr>
+    </w:lvl>
+    <w:lvl w:ilvl="3" w:tplc="0409000F">
+      <w:start w:val="1"/>
+      <w:numFmt w:val="decimal"/>
+      <w:lvlText w:val="%4."/>
+      <w:lvlJc w:val="left"/>
+      <w:pPr>
+        <w:ind w:left="2880" w:hanging="360"/>
+      </w:pPr>
+    </w:lvl>
+    <w:lvl w:ilvl="4" w:tplc="04090019" w:tentative="1">
+      <w:start w:val="1"/>
+      <w:numFmt w:val="lowerLetter"/>
+      <w:lvlText w:val="%5."/>
+      <w:lvlJc w:val="left"/>
+      <w:pPr>
+        <w:ind w:left="3600" w:hanging="360"/>
+      </w:pPr>
+    </w:lvl>
+    <w:lvl w:ilvl="5" w:tplc="0409001B" w:tentative="1">
+      <w:start w:val="1"/>
+      <w:numFmt w:val="lowerRoman"/>
+      <w:lvlText w:val="%6."/>
+      <w:lvlJc w:val="right"/>
+      <w:pPr>
+        <w:ind w:left="4320" w:hanging="180"/>
+      </w:pPr>
+    </w:lvl>
+    <w:lvl w:ilvl="6" w:tplc="0409000F" w:tentative="1">
+      <w:start w:val="1"/>
+      <w:numFmt w:val="decimal"/>
+      <w:lvlText w:val="%7."/>
+      <w:lvlJc w:val="left"/>
+      <w:pPr>
+        <w:ind w:left="5040" w:hanging="360"/>
+      </w:pPr>
+    </w:lvl>
+    <w:lvl w:ilvl="7" w:tplc="04090019" w:tentative="1">
+      <w:start w:val="1"/>
+      <w:numFmt w:val="lowerLetter"/>
+      <w:lvlText w:val="%8."/>
+      <w:lvlJc w:val="left"/>
+      <w:pPr>
+        <w:ind w:left="5760" w:hanging="360"/>
+      </w:pPr>
+    </w:lvl>
+    <w:lvl w:ilvl="8" w:tplc="0409001B" w:tentative="1">
+      <w:start w:val="1"/>
+      <w:numFmt w:val="lowerRoman"/>
+      <w:lvlText w:val="%9."/>
+      <w:lvlJc w:val="right"/>
+      <w:pPr>
+        <w:ind w:left="6480" w:hanging="180"/>
+      </w:pPr>
+    </w:lvl>
+  </w:abstractNum>
+  <w:abstractNum w:abstractNumId="2" w15:restartNumberingAfterBreak="0">
     <w:nsid w:val="31EA1286"/>
     <w:multiLevelType w:val="hybridMultilevel"/>
     <w:tmpl w:val="F93C2CFC"/>
@@ -3952,9 +5466,12 @@
     </w:lvl>
   </w:abstractNum>
   <w:num w:numId="1" w16cid:durableId="1023479125">
+    <w:abstractNumId w:val="2"/>
+  </w:num>
+  <w:num w:numId="2" w16cid:durableId="1837307040">
     <w:abstractNumId w:val="1"/>
   </w:num>
-  <w:num w:numId="2" w16cid:durableId="1837307040">
+  <w:num w:numId="3" w16cid:durableId="636034564">
     <w:abstractNumId w:val="0"/>
   </w:num>
 </w:numbering>

</xml_diff>